<commit_message>
Update Material Selection - Enclosure Panels.docx
</commit_message>
<xml_diff>
--- a/Document Library/Material Selection - Enclosure Panels.docx
+++ b/Document Library/Material Selection - Enclosure Panels.docx
@@ -435,6 +435,23 @@
     </w:p>
     <w:p>
       <w:pPr>
+        <w:rPr>
+          <w:rFonts w:ascii="Oswald" w:eastAsia="Oswald" w:hAnsi="Oswald" w:cs="Oswald"/>
+          <w:color w:val="B45F06"/>
+          <w:sz w:val="28"/>
+          <w:szCs w:val="28"/>
+        </w:rPr>
+      </w:pPr>
+      <w:bookmarkStart w:id="8" w:name="_kn5uvgo00ajj" w:colFirst="0" w:colLast="0"/>
+      <w:bookmarkStart w:id="9" w:name="_wnj9nb5www35" w:colFirst="0" w:colLast="0"/>
+      <w:bookmarkEnd w:id="8"/>
+      <w:bookmarkEnd w:id="9"/>
+      <w:r>
+        <w:br w:type="page"/>
+      </w:r>
+    </w:p>
+    <w:p>
+      <w:pPr>
         <w:pStyle w:val="Heading1"/>
         <w:pBdr>
           <w:top w:val="nil"/>
@@ -444,11 +461,8 @@
           <w:between w:val="nil"/>
         </w:pBdr>
       </w:pPr>
-      <w:bookmarkStart w:id="8" w:name="_kn5uvgo00ajj" w:colFirst="0" w:colLast="0"/>
-      <w:bookmarkStart w:id="9" w:name="_wnj9nb5www35" w:colFirst="0" w:colLast="0"/>
-      <w:bookmarkEnd w:id="8"/>
-      <w:bookmarkEnd w:id="9"/>
-      <w:r>
+      <w:r>
+        <w:lastRenderedPageBreak/>
         <w:t>Design Requirements</w:t>
       </w:r>
     </w:p>
@@ -1047,79 +1061,6 @@
           </w:p>
         </w:tc>
       </w:tr>
-      <w:tr>
-        <w:tc>
-          <w:tcPr>
-            <w:tcW w:w="5310" w:type="dxa"/>
-            <w:shd w:val="clear" w:color="auto" w:fill="auto"/>
-            <w:tcMar>
-              <w:top w:w="100" w:type="dxa"/>
-              <w:left w:w="100" w:type="dxa"/>
-              <w:bottom w:w="100" w:type="dxa"/>
-              <w:right w:w="100" w:type="dxa"/>
-            </w:tcMar>
-          </w:tcPr>
-          <w:p>
-            <w:pPr>
-              <w:spacing w:before="0" w:line="240" w:lineRule="auto"/>
-            </w:pPr>
-          </w:p>
-        </w:tc>
-        <w:tc>
-          <w:tcPr>
-            <w:tcW w:w="1005" w:type="dxa"/>
-            <w:shd w:val="clear" w:color="auto" w:fill="auto"/>
-            <w:tcMar>
-              <w:top w:w="100" w:type="dxa"/>
-              <w:left w:w="100" w:type="dxa"/>
-              <w:bottom w:w="100" w:type="dxa"/>
-              <w:right w:w="100" w:type="dxa"/>
-            </w:tcMar>
-          </w:tcPr>
-          <w:p>
-            <w:pPr>
-              <w:spacing w:before="0" w:line="240" w:lineRule="auto"/>
-              <w:jc w:val="center"/>
-            </w:pPr>
-          </w:p>
-        </w:tc>
-        <w:tc>
-          <w:tcPr>
-            <w:tcW w:w="1455" w:type="dxa"/>
-            <w:shd w:val="clear" w:color="auto" w:fill="auto"/>
-            <w:tcMar>
-              <w:top w:w="100" w:type="dxa"/>
-              <w:left w:w="100" w:type="dxa"/>
-              <w:bottom w:w="100" w:type="dxa"/>
-              <w:right w:w="100" w:type="dxa"/>
-            </w:tcMar>
-          </w:tcPr>
-          <w:p>
-            <w:pPr>
-              <w:spacing w:before="0" w:line="240" w:lineRule="auto"/>
-              <w:jc w:val="center"/>
-            </w:pPr>
-          </w:p>
-        </w:tc>
-        <w:tc>
-          <w:tcPr>
-            <w:tcW w:w="1590" w:type="dxa"/>
-            <w:shd w:val="clear" w:color="auto" w:fill="auto"/>
-            <w:tcMar>
-              <w:top w:w="100" w:type="dxa"/>
-              <w:left w:w="100" w:type="dxa"/>
-              <w:bottom w:w="100" w:type="dxa"/>
-              <w:right w:w="100" w:type="dxa"/>
-            </w:tcMar>
-          </w:tcPr>
-          <w:p>
-            <w:pPr>
-              <w:spacing w:before="0" w:line="240" w:lineRule="auto"/>
-              <w:jc w:val="center"/>
-            </w:pPr>
-          </w:p>
-        </w:tc>
-      </w:tr>
     </w:tbl>
     <w:p>
       <w:pPr>
@@ -1137,27 +1078,6 @@
       <w:bookmarkEnd w:id="17"/>
       <w:bookmarkEnd w:id="18"/>
       <w:bookmarkEnd w:id="19"/>
-    </w:p>
-    <w:p>
-      <w:r>
-        <w:br w:type="page"/>
-      </w:r>
-    </w:p>
-    <w:p>
-      <w:pPr>
-        <w:pStyle w:val="Heading1"/>
-        <w:pBdr>
-          <w:top w:val="nil"/>
-          <w:left w:val="nil"/>
-          <w:bottom w:val="nil"/>
-          <w:right w:val="nil"/>
-          <w:between w:val="nil"/>
-        </w:pBdr>
-      </w:pPr>
-      <w:r>
-        <w:lastRenderedPageBreak/>
-        <w:t>Shortlist of Materials for Enclosure</w:t>
-      </w:r>
     </w:p>
     <w:tbl>
       <w:tblPr>
@@ -1175,15 +1095,15 @@
         <w:tblLook w:val="0600" w:firstRow="0" w:lastRow="0" w:firstColumn="0" w:lastColumn="0" w:noHBand="1" w:noVBand="1"/>
       </w:tblPr>
       <w:tblGrid>
-        <w:gridCol w:w="3534"/>
-        <w:gridCol w:w="2268"/>
-        <w:gridCol w:w="1968"/>
+        <w:gridCol w:w="5310"/>
+        <w:gridCol w:w="1005"/>
+        <w:gridCol w:w="1455"/>
         <w:gridCol w:w="1590"/>
       </w:tblGrid>
       <w:tr>
         <w:tc>
           <w:tcPr>
-            <w:tcW w:w="3534" w:type="dxa"/>
+            <w:tcW w:w="5310" w:type="dxa"/>
             <w:shd w:val="clear" w:color="auto" w:fill="auto"/>
             <w:tcMar>
               <w:top w:w="100" w:type="dxa"/>
@@ -1198,13 +1118,21 @@
               <w:spacing w:before="0"/>
             </w:pPr>
             <w:r>
-              <w:t>Material</w:t>
-            </w:r>
-          </w:p>
-        </w:tc>
-        <w:tc>
-          <w:tcPr>
-            <w:tcW w:w="2268" w:type="dxa"/>
+              <w:br w:type="page"/>
+            </w:r>
+            <w:proofErr w:type="spellStart"/>
+            <w:r>
+              <w:t>Drybox</w:t>
+            </w:r>
+            <w:proofErr w:type="spellEnd"/>
+            <w:r>
+              <w:t xml:space="preserve"> Panel Requirements</w:t>
+            </w:r>
+          </w:p>
+        </w:tc>
+        <w:tc>
+          <w:tcPr>
+            <w:tcW w:w="1005" w:type="dxa"/>
             <w:shd w:val="clear" w:color="auto" w:fill="auto"/>
             <w:tcMar>
               <w:top w:w="100" w:type="dxa"/>
@@ -1219,13 +1147,13 @@
               <w:spacing w:before="0" w:line="240" w:lineRule="auto"/>
             </w:pPr>
             <w:r>
-              <w:t>Temp Rating</w:t>
-            </w:r>
-          </w:p>
-        </w:tc>
-        <w:tc>
-          <w:tcPr>
-            <w:tcW w:w="1968" w:type="dxa"/>
+              <w:t>Essential</w:t>
+            </w:r>
+          </w:p>
+        </w:tc>
+        <w:tc>
+          <w:tcPr>
+            <w:tcW w:w="1455" w:type="dxa"/>
             <w:shd w:val="clear" w:color="auto" w:fill="auto"/>
             <w:tcMar>
               <w:top w:w="100" w:type="dxa"/>
@@ -1239,6 +1167,9 @@
               <w:pStyle w:val="Heading4"/>
               <w:spacing w:before="0" w:line="240" w:lineRule="auto"/>
             </w:pPr>
+            <w:r>
+              <w:t>Nice To Have</w:t>
+            </w:r>
           </w:p>
         </w:tc>
         <w:tc>
@@ -1258,7 +1189,7 @@
               <w:spacing w:before="0" w:line="240" w:lineRule="auto"/>
             </w:pPr>
             <w:r>
-              <w:t>Comment</w:t>
+              <w:t>Not So Important</w:t>
             </w:r>
           </w:p>
         </w:tc>
@@ -1266,45 +1197,48 @@
       <w:tr>
         <w:tc>
           <w:tcPr>
-            <w:tcW w:w="3534" w:type="dxa"/>
-            <w:shd w:val="clear" w:color="auto" w:fill="auto"/>
-            <w:tcMar>
-              <w:top w:w="100" w:type="dxa"/>
-              <w:left w:w="100" w:type="dxa"/>
-              <w:bottom w:w="100" w:type="dxa"/>
-              <w:right w:w="100" w:type="dxa"/>
-            </w:tcMar>
-          </w:tcPr>
-          <w:p>
-            <w:pPr>
-              <w:spacing w:before="0" w:line="240" w:lineRule="auto"/>
-            </w:pPr>
-            <w:r>
-              <w:t>MDF</w:t>
-            </w:r>
-          </w:p>
-        </w:tc>
-        <w:tc>
-          <w:tcPr>
-            <w:tcW w:w="2268" w:type="dxa"/>
-            <w:shd w:val="clear" w:color="auto" w:fill="auto"/>
-            <w:tcMar>
-              <w:top w:w="100" w:type="dxa"/>
-              <w:left w:w="100" w:type="dxa"/>
-              <w:bottom w:w="100" w:type="dxa"/>
-              <w:right w:w="100" w:type="dxa"/>
-            </w:tcMar>
-          </w:tcPr>
-          <w:p>
-            <w:pPr>
-              <w:spacing w:before="0" w:line="240" w:lineRule="auto"/>
-              <w:jc w:val="center"/>
-            </w:pPr>
-          </w:p>
-        </w:tc>
-        <w:tc>
-          <w:tcPr>
-            <w:tcW w:w="1968" w:type="dxa"/>
+            <w:tcW w:w="5310" w:type="dxa"/>
+            <w:shd w:val="clear" w:color="auto" w:fill="auto"/>
+            <w:tcMar>
+              <w:top w:w="100" w:type="dxa"/>
+              <w:left w:w="100" w:type="dxa"/>
+              <w:bottom w:w="100" w:type="dxa"/>
+              <w:right w:w="100" w:type="dxa"/>
+            </w:tcMar>
+          </w:tcPr>
+          <w:p>
+            <w:pPr>
+              <w:spacing w:before="0" w:line="240" w:lineRule="auto"/>
+            </w:pPr>
+            <w:r>
+              <w:t>Insulative</w:t>
+            </w:r>
+          </w:p>
+        </w:tc>
+        <w:tc>
+          <w:tcPr>
+            <w:tcW w:w="1005" w:type="dxa"/>
+            <w:shd w:val="clear" w:color="auto" w:fill="auto"/>
+            <w:tcMar>
+              <w:top w:w="100" w:type="dxa"/>
+              <w:left w:w="100" w:type="dxa"/>
+              <w:bottom w:w="100" w:type="dxa"/>
+              <w:right w:w="100" w:type="dxa"/>
+            </w:tcMar>
+          </w:tcPr>
+          <w:p>
+            <w:pPr>
+              <w:spacing w:before="0" w:line="240" w:lineRule="auto"/>
+              <w:jc w:val="center"/>
+            </w:pPr>
+            <w:r>
+              <w:t>X</w:t>
+            </w:r>
+          </w:p>
+        </w:tc>
+        <w:tc>
+          <w:tcPr>
+            <w:tcW w:w="1455" w:type="dxa"/>
             <w:shd w:val="clear" w:color="auto" w:fill="auto"/>
             <w:tcMar>
               <w:top w:w="100" w:type="dxa"/>
@@ -1342,55 +1276,61 @@
       <w:tr>
         <w:tc>
           <w:tcPr>
-            <w:tcW w:w="3534" w:type="dxa"/>
-            <w:shd w:val="clear" w:color="auto" w:fill="auto"/>
-            <w:tcMar>
-              <w:top w:w="100" w:type="dxa"/>
-              <w:left w:w="100" w:type="dxa"/>
-              <w:bottom w:w="100" w:type="dxa"/>
-              <w:right w:w="100" w:type="dxa"/>
-            </w:tcMar>
-          </w:tcPr>
-          <w:p>
-            <w:pPr>
-              <w:spacing w:before="0" w:line="240" w:lineRule="auto"/>
-            </w:pPr>
-          </w:p>
-        </w:tc>
-        <w:tc>
-          <w:tcPr>
-            <w:tcW w:w="2268" w:type="dxa"/>
-            <w:shd w:val="clear" w:color="auto" w:fill="auto"/>
-            <w:tcMar>
-              <w:top w:w="100" w:type="dxa"/>
-              <w:left w:w="100" w:type="dxa"/>
-              <w:bottom w:w="100" w:type="dxa"/>
-              <w:right w:w="100" w:type="dxa"/>
-            </w:tcMar>
-          </w:tcPr>
-          <w:p>
-            <w:pPr>
-              <w:spacing w:before="0" w:line="240" w:lineRule="auto"/>
-              <w:jc w:val="center"/>
-            </w:pPr>
-          </w:p>
-        </w:tc>
-        <w:tc>
-          <w:tcPr>
-            <w:tcW w:w="1968" w:type="dxa"/>
-            <w:shd w:val="clear" w:color="auto" w:fill="auto"/>
-            <w:tcMar>
-              <w:top w:w="100" w:type="dxa"/>
-              <w:left w:w="100" w:type="dxa"/>
-              <w:bottom w:w="100" w:type="dxa"/>
-              <w:right w:w="100" w:type="dxa"/>
-            </w:tcMar>
-          </w:tcPr>
-          <w:p>
-            <w:pPr>
-              <w:spacing w:before="0" w:line="240" w:lineRule="auto"/>
-              <w:jc w:val="center"/>
-            </w:pPr>
+            <w:tcW w:w="5310" w:type="dxa"/>
+            <w:shd w:val="clear" w:color="auto" w:fill="auto"/>
+            <w:tcMar>
+              <w:top w:w="100" w:type="dxa"/>
+              <w:left w:w="100" w:type="dxa"/>
+              <w:bottom w:w="100" w:type="dxa"/>
+              <w:right w:w="100" w:type="dxa"/>
+            </w:tcMar>
+          </w:tcPr>
+          <w:p>
+            <w:pPr>
+              <w:spacing w:before="0" w:line="240" w:lineRule="auto"/>
+            </w:pPr>
+            <w:r>
+              <w:t>Low Price</w:t>
+            </w:r>
+          </w:p>
+        </w:tc>
+        <w:tc>
+          <w:tcPr>
+            <w:tcW w:w="1005" w:type="dxa"/>
+            <w:shd w:val="clear" w:color="auto" w:fill="auto"/>
+            <w:tcMar>
+              <w:top w:w="100" w:type="dxa"/>
+              <w:left w:w="100" w:type="dxa"/>
+              <w:bottom w:w="100" w:type="dxa"/>
+              <w:right w:w="100" w:type="dxa"/>
+            </w:tcMar>
+          </w:tcPr>
+          <w:p>
+            <w:pPr>
+              <w:spacing w:before="0" w:line="240" w:lineRule="auto"/>
+              <w:jc w:val="center"/>
+            </w:pPr>
+          </w:p>
+        </w:tc>
+        <w:tc>
+          <w:tcPr>
+            <w:tcW w:w="1455" w:type="dxa"/>
+            <w:shd w:val="clear" w:color="auto" w:fill="auto"/>
+            <w:tcMar>
+              <w:top w:w="100" w:type="dxa"/>
+              <w:left w:w="100" w:type="dxa"/>
+              <w:bottom w:w="100" w:type="dxa"/>
+              <w:right w:w="100" w:type="dxa"/>
+            </w:tcMar>
+          </w:tcPr>
+          <w:p>
+            <w:pPr>
+              <w:spacing w:before="0" w:line="240" w:lineRule="auto"/>
+              <w:jc w:val="center"/>
+            </w:pPr>
+            <w:r>
+              <w:t>X</w:t>
+            </w:r>
           </w:p>
         </w:tc>
         <w:tc>
@@ -1415,55 +1355,60 @@
       <w:tr>
         <w:tc>
           <w:tcPr>
-            <w:tcW w:w="3534" w:type="dxa"/>
-            <w:shd w:val="clear" w:color="auto" w:fill="auto"/>
-            <w:tcMar>
-              <w:top w:w="100" w:type="dxa"/>
-              <w:left w:w="100" w:type="dxa"/>
-              <w:bottom w:w="100" w:type="dxa"/>
-              <w:right w:w="100" w:type="dxa"/>
-            </w:tcMar>
-          </w:tcPr>
-          <w:p>
-            <w:pPr>
-              <w:spacing w:before="0" w:line="240" w:lineRule="auto"/>
-            </w:pPr>
-          </w:p>
-        </w:tc>
-        <w:tc>
-          <w:tcPr>
-            <w:tcW w:w="2268" w:type="dxa"/>
-            <w:shd w:val="clear" w:color="auto" w:fill="auto"/>
-            <w:tcMar>
-              <w:top w:w="100" w:type="dxa"/>
-              <w:left w:w="100" w:type="dxa"/>
-              <w:bottom w:w="100" w:type="dxa"/>
-              <w:right w:w="100" w:type="dxa"/>
-            </w:tcMar>
-          </w:tcPr>
-          <w:p>
-            <w:pPr>
-              <w:spacing w:before="0" w:line="240" w:lineRule="auto"/>
-              <w:jc w:val="center"/>
-            </w:pPr>
-          </w:p>
-        </w:tc>
-        <w:tc>
-          <w:tcPr>
-            <w:tcW w:w="1968" w:type="dxa"/>
-            <w:shd w:val="clear" w:color="auto" w:fill="auto"/>
-            <w:tcMar>
-              <w:top w:w="100" w:type="dxa"/>
-              <w:left w:w="100" w:type="dxa"/>
-              <w:bottom w:w="100" w:type="dxa"/>
-              <w:right w:w="100" w:type="dxa"/>
-            </w:tcMar>
-          </w:tcPr>
-          <w:p>
-            <w:pPr>
-              <w:spacing w:before="0" w:line="240" w:lineRule="auto"/>
-              <w:jc w:val="center"/>
-            </w:pPr>
+            <w:tcW w:w="5310" w:type="dxa"/>
+            <w:shd w:val="clear" w:color="auto" w:fill="auto"/>
+            <w:tcMar>
+              <w:top w:w="100" w:type="dxa"/>
+              <w:left w:w="100" w:type="dxa"/>
+              <w:bottom w:w="100" w:type="dxa"/>
+              <w:right w:w="100" w:type="dxa"/>
+            </w:tcMar>
+          </w:tcPr>
+          <w:p>
+            <w:pPr>
+              <w:spacing w:before="0" w:line="240" w:lineRule="auto"/>
+            </w:pPr>
+            <w:r>
+              <w:t>High strength</w:t>
+            </w:r>
+          </w:p>
+        </w:tc>
+        <w:tc>
+          <w:tcPr>
+            <w:tcW w:w="1005" w:type="dxa"/>
+            <w:shd w:val="clear" w:color="auto" w:fill="auto"/>
+            <w:tcMar>
+              <w:top w:w="100" w:type="dxa"/>
+              <w:left w:w="100" w:type="dxa"/>
+              <w:bottom w:w="100" w:type="dxa"/>
+              <w:right w:w="100" w:type="dxa"/>
+            </w:tcMar>
+          </w:tcPr>
+          <w:p>
+            <w:pPr>
+              <w:spacing w:before="0" w:line="240" w:lineRule="auto"/>
+            </w:pPr>
+          </w:p>
+        </w:tc>
+        <w:tc>
+          <w:tcPr>
+            <w:tcW w:w="1455" w:type="dxa"/>
+            <w:shd w:val="clear" w:color="auto" w:fill="auto"/>
+            <w:tcMar>
+              <w:top w:w="100" w:type="dxa"/>
+              <w:left w:w="100" w:type="dxa"/>
+              <w:bottom w:w="100" w:type="dxa"/>
+              <w:right w:w="100" w:type="dxa"/>
+            </w:tcMar>
+          </w:tcPr>
+          <w:p>
+            <w:pPr>
+              <w:spacing w:before="0" w:line="240" w:lineRule="auto"/>
+              <w:jc w:val="center"/>
+            </w:pPr>
+            <w:r>
+              <w:t>X</w:t>
+            </w:r>
           </w:p>
         </w:tc>
         <w:tc>
@@ -1479,56 +1424,57 @@
           </w:tcPr>
           <w:p>
             <w:pPr>
-              <w:tabs>
-                <w:tab w:val="center" w:pos="695"/>
-                <w:tab w:val="left" w:pos="1215"/>
-              </w:tabs>
-              <w:spacing w:before="0" w:line="240" w:lineRule="auto"/>
-            </w:pPr>
-            <w:r>
-              <w:tab/>
-            </w:r>
+              <w:spacing w:before="0" w:line="240" w:lineRule="auto"/>
+              <w:jc w:val="center"/>
+            </w:pPr>
           </w:p>
         </w:tc>
       </w:tr>
       <w:tr>
         <w:tc>
           <w:tcPr>
-            <w:tcW w:w="3534" w:type="dxa"/>
-            <w:shd w:val="clear" w:color="auto" w:fill="auto"/>
-            <w:tcMar>
-              <w:top w:w="100" w:type="dxa"/>
-              <w:left w:w="100" w:type="dxa"/>
-              <w:bottom w:w="100" w:type="dxa"/>
-              <w:right w:w="100" w:type="dxa"/>
-            </w:tcMar>
-          </w:tcPr>
-          <w:p>
-            <w:pPr>
-              <w:spacing w:before="0" w:line="240" w:lineRule="auto"/>
-            </w:pPr>
-          </w:p>
-        </w:tc>
-        <w:tc>
-          <w:tcPr>
-            <w:tcW w:w="2268" w:type="dxa"/>
-            <w:shd w:val="clear" w:color="auto" w:fill="auto"/>
-            <w:tcMar>
-              <w:top w:w="100" w:type="dxa"/>
-              <w:left w:w="100" w:type="dxa"/>
-              <w:bottom w:w="100" w:type="dxa"/>
-              <w:right w:w="100" w:type="dxa"/>
-            </w:tcMar>
-          </w:tcPr>
-          <w:p>
-            <w:pPr>
-              <w:spacing w:before="0" w:line="240" w:lineRule="auto"/>
-            </w:pPr>
-          </w:p>
-        </w:tc>
-        <w:tc>
-          <w:tcPr>
-            <w:tcW w:w="1968" w:type="dxa"/>
+            <w:tcW w:w="5310" w:type="dxa"/>
+            <w:shd w:val="clear" w:color="auto" w:fill="auto"/>
+            <w:tcMar>
+              <w:top w:w="100" w:type="dxa"/>
+              <w:left w:w="100" w:type="dxa"/>
+              <w:bottom w:w="100" w:type="dxa"/>
+              <w:right w:w="100" w:type="dxa"/>
+            </w:tcMar>
+          </w:tcPr>
+          <w:p>
+            <w:pPr>
+              <w:spacing w:before="0" w:line="240" w:lineRule="auto"/>
+            </w:pPr>
+            <w:r>
+              <w:t>Endure high temperature &lt; 90c</w:t>
+            </w:r>
+          </w:p>
+        </w:tc>
+        <w:tc>
+          <w:tcPr>
+            <w:tcW w:w="1005" w:type="dxa"/>
+            <w:shd w:val="clear" w:color="auto" w:fill="auto"/>
+            <w:tcMar>
+              <w:top w:w="100" w:type="dxa"/>
+              <w:left w:w="100" w:type="dxa"/>
+              <w:bottom w:w="100" w:type="dxa"/>
+              <w:right w:w="100" w:type="dxa"/>
+            </w:tcMar>
+          </w:tcPr>
+          <w:p>
+            <w:pPr>
+              <w:spacing w:before="0" w:line="240" w:lineRule="auto"/>
+              <w:jc w:val="center"/>
+            </w:pPr>
+            <w:r>
+              <w:t>X</w:t>
+            </w:r>
+          </w:p>
+        </w:tc>
+        <w:tc>
+          <w:tcPr>
+            <w:tcW w:w="1455" w:type="dxa"/>
             <w:shd w:val="clear" w:color="auto" w:fill="auto"/>
             <w:tcMar>
               <w:top w:w="100" w:type="dxa"/>
@@ -1566,192 +1512,48 @@
       <w:tr>
         <w:tc>
           <w:tcPr>
-            <w:tcW w:w="3534" w:type="dxa"/>
-            <w:shd w:val="clear" w:color="auto" w:fill="auto"/>
-            <w:tcMar>
-              <w:top w:w="100" w:type="dxa"/>
-              <w:left w:w="100" w:type="dxa"/>
-              <w:bottom w:w="100" w:type="dxa"/>
-              <w:right w:w="100" w:type="dxa"/>
-            </w:tcMar>
-          </w:tcPr>
-          <w:p>
-            <w:pPr>
-              <w:spacing w:before="0" w:line="240" w:lineRule="auto"/>
-            </w:pPr>
-          </w:p>
-        </w:tc>
-        <w:tc>
-          <w:tcPr>
-            <w:tcW w:w="2268" w:type="dxa"/>
-            <w:shd w:val="clear" w:color="auto" w:fill="auto"/>
-            <w:tcMar>
-              <w:top w:w="100" w:type="dxa"/>
-              <w:left w:w="100" w:type="dxa"/>
-              <w:bottom w:w="100" w:type="dxa"/>
-              <w:right w:w="100" w:type="dxa"/>
-            </w:tcMar>
-          </w:tcPr>
-          <w:p>
-            <w:pPr>
-              <w:spacing w:before="0" w:line="240" w:lineRule="auto"/>
-              <w:jc w:val="center"/>
-            </w:pPr>
-          </w:p>
-        </w:tc>
-        <w:tc>
-          <w:tcPr>
-            <w:tcW w:w="1968" w:type="dxa"/>
-            <w:shd w:val="clear" w:color="auto" w:fill="auto"/>
-            <w:tcMar>
-              <w:top w:w="100" w:type="dxa"/>
-              <w:left w:w="100" w:type="dxa"/>
-              <w:bottom w:w="100" w:type="dxa"/>
-              <w:right w:w="100" w:type="dxa"/>
-            </w:tcMar>
-          </w:tcPr>
-          <w:p>
-            <w:pPr>
-              <w:spacing w:before="0" w:line="240" w:lineRule="auto"/>
-              <w:jc w:val="center"/>
-            </w:pPr>
-          </w:p>
-        </w:tc>
-        <w:tc>
-          <w:tcPr>
-            <w:tcW w:w="1590" w:type="dxa"/>
-            <w:shd w:val="clear" w:color="auto" w:fill="auto"/>
-            <w:tcMar>
-              <w:top w:w="100" w:type="dxa"/>
-              <w:left w:w="100" w:type="dxa"/>
-              <w:bottom w:w="100" w:type="dxa"/>
-              <w:right w:w="100" w:type="dxa"/>
-            </w:tcMar>
-          </w:tcPr>
-          <w:p>
-            <w:pPr>
-              <w:spacing w:before="0" w:line="240" w:lineRule="auto"/>
-              <w:jc w:val="center"/>
-            </w:pPr>
-          </w:p>
-        </w:tc>
-      </w:tr>
-      <w:tr>
-        <w:tc>
-          <w:tcPr>
-            <w:tcW w:w="3534" w:type="dxa"/>
-            <w:shd w:val="clear" w:color="auto" w:fill="auto"/>
-            <w:tcMar>
-              <w:top w:w="100" w:type="dxa"/>
-              <w:left w:w="100" w:type="dxa"/>
-              <w:bottom w:w="100" w:type="dxa"/>
-              <w:right w:w="100" w:type="dxa"/>
-            </w:tcMar>
-          </w:tcPr>
-          <w:p>
-            <w:pPr>
-              <w:pStyle w:val="Heading5"/>
-              <w:spacing w:before="0" w:line="240" w:lineRule="auto"/>
-              <w:rPr>
-                <w:b/>
-              </w:rPr>
-            </w:pPr>
-          </w:p>
-        </w:tc>
-        <w:tc>
-          <w:tcPr>
-            <w:tcW w:w="2268" w:type="dxa"/>
-            <w:shd w:val="clear" w:color="auto" w:fill="auto"/>
-            <w:tcMar>
-              <w:top w:w="100" w:type="dxa"/>
-              <w:left w:w="100" w:type="dxa"/>
-              <w:bottom w:w="100" w:type="dxa"/>
-              <w:right w:w="100" w:type="dxa"/>
-            </w:tcMar>
-          </w:tcPr>
-          <w:p>
-            <w:pPr>
-              <w:spacing w:before="0" w:line="240" w:lineRule="auto"/>
-              <w:jc w:val="center"/>
-            </w:pPr>
-          </w:p>
-        </w:tc>
-        <w:tc>
-          <w:tcPr>
-            <w:tcW w:w="1968" w:type="dxa"/>
-            <w:shd w:val="clear" w:color="auto" w:fill="auto"/>
-            <w:tcMar>
-              <w:top w:w="100" w:type="dxa"/>
-              <w:left w:w="100" w:type="dxa"/>
-              <w:bottom w:w="100" w:type="dxa"/>
-              <w:right w:w="100" w:type="dxa"/>
-            </w:tcMar>
-          </w:tcPr>
-          <w:p>
-            <w:pPr>
-              <w:spacing w:before="0" w:line="240" w:lineRule="auto"/>
-              <w:jc w:val="center"/>
-            </w:pPr>
-          </w:p>
-        </w:tc>
-        <w:tc>
-          <w:tcPr>
-            <w:tcW w:w="1590" w:type="dxa"/>
-            <w:shd w:val="clear" w:color="auto" w:fill="auto"/>
-            <w:tcMar>
-              <w:top w:w="100" w:type="dxa"/>
-              <w:left w:w="100" w:type="dxa"/>
-              <w:bottom w:w="100" w:type="dxa"/>
-              <w:right w:w="100" w:type="dxa"/>
-            </w:tcMar>
-          </w:tcPr>
-          <w:p>
-            <w:pPr>
-              <w:spacing w:before="0" w:line="240" w:lineRule="auto"/>
-              <w:jc w:val="center"/>
-            </w:pPr>
-          </w:p>
-        </w:tc>
-      </w:tr>
-      <w:tr>
-        <w:tc>
-          <w:tcPr>
-            <w:tcW w:w="3534" w:type="dxa"/>
-            <w:shd w:val="clear" w:color="auto" w:fill="auto"/>
-            <w:tcMar>
-              <w:top w:w="100" w:type="dxa"/>
-              <w:left w:w="100" w:type="dxa"/>
-              <w:bottom w:w="100" w:type="dxa"/>
-              <w:right w:w="100" w:type="dxa"/>
-            </w:tcMar>
-          </w:tcPr>
-          <w:p>
-            <w:pPr>
-              <w:spacing w:before="0" w:line="240" w:lineRule="auto"/>
-            </w:pPr>
-          </w:p>
-        </w:tc>
-        <w:tc>
-          <w:tcPr>
-            <w:tcW w:w="2268" w:type="dxa"/>
-            <w:shd w:val="clear" w:color="auto" w:fill="auto"/>
-            <w:tcMar>
-              <w:top w:w="100" w:type="dxa"/>
-              <w:left w:w="100" w:type="dxa"/>
-              <w:bottom w:w="100" w:type="dxa"/>
-              <w:right w:w="100" w:type="dxa"/>
-            </w:tcMar>
-          </w:tcPr>
-          <w:p>
-            <w:pPr>
-              <w:spacing w:before="0" w:line="240" w:lineRule="auto"/>
-              <w:jc w:val="center"/>
-            </w:pPr>
-          </w:p>
-        </w:tc>
-        <w:tc>
-          <w:tcPr>
-            <w:tcW w:w="1968" w:type="dxa"/>
+            <w:tcW w:w="5310" w:type="dxa"/>
+            <w:shd w:val="clear" w:color="auto" w:fill="auto"/>
+            <w:tcMar>
+              <w:top w:w="100" w:type="dxa"/>
+              <w:left w:w="100" w:type="dxa"/>
+              <w:bottom w:w="100" w:type="dxa"/>
+              <w:right w:w="100" w:type="dxa"/>
+            </w:tcMar>
+          </w:tcPr>
+          <w:p>
+            <w:pPr>
+              <w:spacing w:before="0" w:line="240" w:lineRule="auto"/>
+            </w:pPr>
+            <w:r>
+              <w:t>Ease of assembly</w:t>
+            </w:r>
+          </w:p>
+        </w:tc>
+        <w:tc>
+          <w:tcPr>
+            <w:tcW w:w="1005" w:type="dxa"/>
+            <w:shd w:val="clear" w:color="auto" w:fill="auto"/>
+            <w:tcMar>
+              <w:top w:w="100" w:type="dxa"/>
+              <w:left w:w="100" w:type="dxa"/>
+              <w:bottom w:w="100" w:type="dxa"/>
+              <w:right w:w="100" w:type="dxa"/>
+            </w:tcMar>
+          </w:tcPr>
+          <w:p>
+            <w:pPr>
+              <w:spacing w:before="0" w:line="240" w:lineRule="auto"/>
+              <w:jc w:val="center"/>
+            </w:pPr>
+            <w:r>
+              <w:t>X</w:t>
+            </w:r>
+          </w:p>
+        </w:tc>
+        <w:tc>
+          <w:tcPr>
+            <w:tcW w:w="1455" w:type="dxa"/>
             <w:shd w:val="clear" w:color="auto" w:fill="auto"/>
             <w:tcMar>
               <w:top w:w="100" w:type="dxa"/>
@@ -1787,7 +1589,6 @@
         </w:tc>
       </w:tr>
     </w:tbl>
-    <w:p/>
     <w:p>
       <w:pPr>
         <w:pStyle w:val="Heading1"/>
@@ -1799,8 +1600,16 @@
           <w:between w:val="nil"/>
         </w:pBdr>
       </w:pPr>
-      <w:bookmarkStart w:id="20" w:name="_upsdn5xevax7" w:colFirst="0" w:colLast="0"/>
-      <w:bookmarkEnd w:id="20"/>
+    </w:p>
+    <w:p>
+      <w:pPr>
+        <w:rPr>
+          <w:rFonts w:ascii="Oswald" w:eastAsia="Oswald" w:hAnsi="Oswald" w:cs="Oswald"/>
+          <w:color w:val="B45F06"/>
+          <w:sz w:val="28"/>
+          <w:szCs w:val="28"/>
+        </w:rPr>
+      </w:pPr>
       <w:r>
         <w:br w:type="page"/>
       </w:r>
@@ -1816,8 +1625,735 @@
           <w:between w:val="nil"/>
         </w:pBdr>
       </w:pPr>
-      <w:bookmarkStart w:id="21" w:name="_wj0wfufm6q0t" w:colFirst="0" w:colLast="0"/>
-      <w:bookmarkEnd w:id="21"/>
+      <w:r>
+        <w:lastRenderedPageBreak/>
+        <w:t>Shortlist of Materials for Enclosure</w:t>
+      </w:r>
+    </w:p>
+    <w:tbl>
+      <w:tblPr>
+        <w:tblStyle w:val="a"/>
+        <w:tblW w:w="9360" w:type="dxa"/>
+        <w:tblBorders>
+          <w:top w:val="single" w:sz="8" w:space="0" w:color="000000"/>
+          <w:left w:val="single" w:sz="8" w:space="0" w:color="000000"/>
+          <w:bottom w:val="single" w:sz="8" w:space="0" w:color="000000"/>
+          <w:right w:val="single" w:sz="8" w:space="0" w:color="000000"/>
+          <w:insideH w:val="single" w:sz="8" w:space="0" w:color="000000"/>
+          <w:insideV w:val="single" w:sz="8" w:space="0" w:color="000000"/>
+        </w:tblBorders>
+        <w:tblLayout w:type="fixed"/>
+        <w:tblLook w:val="0600" w:firstRow="0" w:lastRow="0" w:firstColumn="0" w:lastColumn="0" w:noHBand="1" w:noVBand="1"/>
+      </w:tblPr>
+      <w:tblGrid>
+        <w:gridCol w:w="1691"/>
+        <w:gridCol w:w="1418"/>
+        <w:gridCol w:w="1701"/>
+        <w:gridCol w:w="4550"/>
+      </w:tblGrid>
+      <w:tr>
+        <w:tc>
+          <w:tcPr>
+            <w:tcW w:w="1691" w:type="dxa"/>
+            <w:shd w:val="clear" w:color="auto" w:fill="auto"/>
+            <w:tcMar>
+              <w:top w:w="100" w:type="dxa"/>
+              <w:left w:w="100" w:type="dxa"/>
+              <w:bottom w:w="100" w:type="dxa"/>
+              <w:right w:w="100" w:type="dxa"/>
+            </w:tcMar>
+          </w:tcPr>
+          <w:p>
+            <w:pPr>
+              <w:pStyle w:val="Heading4"/>
+              <w:spacing w:before="0"/>
+            </w:pPr>
+            <w:bookmarkStart w:id="20" w:name="_Hlk92825916"/>
+            <w:r>
+              <w:t>Material</w:t>
+            </w:r>
+          </w:p>
+        </w:tc>
+        <w:tc>
+          <w:tcPr>
+            <w:tcW w:w="1418" w:type="dxa"/>
+            <w:shd w:val="clear" w:color="auto" w:fill="auto"/>
+            <w:tcMar>
+              <w:top w:w="100" w:type="dxa"/>
+              <w:left w:w="100" w:type="dxa"/>
+              <w:bottom w:w="100" w:type="dxa"/>
+              <w:right w:w="100" w:type="dxa"/>
+            </w:tcMar>
+          </w:tcPr>
+          <w:p>
+            <w:pPr>
+              <w:pStyle w:val="Heading4"/>
+              <w:spacing w:before="0" w:line="240" w:lineRule="auto"/>
+            </w:pPr>
+            <w:r>
+              <w:t>Temp Rating</w:t>
+            </w:r>
+          </w:p>
+        </w:tc>
+        <w:tc>
+          <w:tcPr>
+            <w:tcW w:w="1701" w:type="dxa"/>
+            <w:shd w:val="clear" w:color="auto" w:fill="auto"/>
+            <w:tcMar>
+              <w:top w:w="100" w:type="dxa"/>
+              <w:left w:w="100" w:type="dxa"/>
+              <w:bottom w:w="100" w:type="dxa"/>
+              <w:right w:w="100" w:type="dxa"/>
+            </w:tcMar>
+          </w:tcPr>
+          <w:p>
+            <w:pPr>
+              <w:pStyle w:val="Heading4"/>
+              <w:spacing w:before="0" w:line="240" w:lineRule="auto"/>
+            </w:pPr>
+          </w:p>
+        </w:tc>
+        <w:tc>
+          <w:tcPr>
+            <w:tcW w:w="4550" w:type="dxa"/>
+            <w:shd w:val="clear" w:color="auto" w:fill="auto"/>
+            <w:tcMar>
+              <w:top w:w="100" w:type="dxa"/>
+              <w:left w:w="100" w:type="dxa"/>
+              <w:bottom w:w="100" w:type="dxa"/>
+              <w:right w:w="100" w:type="dxa"/>
+            </w:tcMar>
+          </w:tcPr>
+          <w:p>
+            <w:pPr>
+              <w:pStyle w:val="Heading4"/>
+              <w:spacing w:before="0" w:line="240" w:lineRule="auto"/>
+            </w:pPr>
+            <w:r>
+              <w:t>Comment</w:t>
+            </w:r>
+          </w:p>
+        </w:tc>
+      </w:tr>
+      <w:tr>
+        <w:tc>
+          <w:tcPr>
+            <w:tcW w:w="1691" w:type="dxa"/>
+            <w:shd w:val="clear" w:color="auto" w:fill="auto"/>
+            <w:tcMar>
+              <w:top w:w="100" w:type="dxa"/>
+              <w:left w:w="100" w:type="dxa"/>
+              <w:bottom w:w="100" w:type="dxa"/>
+              <w:right w:w="100" w:type="dxa"/>
+            </w:tcMar>
+          </w:tcPr>
+          <w:p>
+            <w:pPr>
+              <w:spacing w:before="0" w:line="240" w:lineRule="auto"/>
+            </w:pPr>
+            <w:r>
+              <w:t>MDF</w:t>
+            </w:r>
+          </w:p>
+        </w:tc>
+        <w:tc>
+          <w:tcPr>
+            <w:tcW w:w="1418" w:type="dxa"/>
+            <w:shd w:val="clear" w:color="auto" w:fill="auto"/>
+            <w:tcMar>
+              <w:top w:w="100" w:type="dxa"/>
+              <w:left w:w="100" w:type="dxa"/>
+              <w:bottom w:w="100" w:type="dxa"/>
+              <w:right w:w="100" w:type="dxa"/>
+            </w:tcMar>
+          </w:tcPr>
+          <w:p>
+            <w:pPr>
+              <w:spacing w:before="0" w:line="240" w:lineRule="auto"/>
+              <w:jc w:val="center"/>
+            </w:pPr>
+          </w:p>
+        </w:tc>
+        <w:tc>
+          <w:tcPr>
+            <w:tcW w:w="1701" w:type="dxa"/>
+            <w:shd w:val="clear" w:color="auto" w:fill="auto"/>
+            <w:tcMar>
+              <w:top w:w="100" w:type="dxa"/>
+              <w:left w:w="100" w:type="dxa"/>
+              <w:bottom w:w="100" w:type="dxa"/>
+              <w:right w:w="100" w:type="dxa"/>
+            </w:tcMar>
+          </w:tcPr>
+          <w:p>
+            <w:pPr>
+              <w:spacing w:before="0" w:line="240" w:lineRule="auto"/>
+              <w:jc w:val="center"/>
+            </w:pPr>
+          </w:p>
+        </w:tc>
+        <w:tc>
+          <w:tcPr>
+            <w:tcW w:w="4550" w:type="dxa"/>
+            <w:shd w:val="clear" w:color="auto" w:fill="auto"/>
+            <w:tcMar>
+              <w:top w:w="100" w:type="dxa"/>
+              <w:left w:w="100" w:type="dxa"/>
+              <w:bottom w:w="100" w:type="dxa"/>
+              <w:right w:w="100" w:type="dxa"/>
+            </w:tcMar>
+          </w:tcPr>
+          <w:p>
+            <w:pPr>
+              <w:spacing w:before="0" w:line="240" w:lineRule="auto"/>
+              <w:jc w:val="center"/>
+            </w:pPr>
+          </w:p>
+        </w:tc>
+      </w:tr>
+      <w:tr>
+        <w:tc>
+          <w:tcPr>
+            <w:tcW w:w="1691" w:type="dxa"/>
+            <w:shd w:val="clear" w:color="auto" w:fill="auto"/>
+            <w:tcMar>
+              <w:top w:w="100" w:type="dxa"/>
+              <w:left w:w="100" w:type="dxa"/>
+              <w:bottom w:w="100" w:type="dxa"/>
+              <w:right w:w="100" w:type="dxa"/>
+            </w:tcMar>
+          </w:tcPr>
+          <w:p>
+            <w:pPr>
+              <w:spacing w:before="0" w:line="240" w:lineRule="auto"/>
+            </w:pPr>
+            <w:r>
+              <w:t>ACM FR</w:t>
+            </w:r>
+          </w:p>
+        </w:tc>
+        <w:tc>
+          <w:tcPr>
+            <w:tcW w:w="1418" w:type="dxa"/>
+            <w:shd w:val="clear" w:color="auto" w:fill="auto"/>
+            <w:tcMar>
+              <w:top w:w="100" w:type="dxa"/>
+              <w:left w:w="100" w:type="dxa"/>
+              <w:bottom w:w="100" w:type="dxa"/>
+              <w:right w:w="100" w:type="dxa"/>
+            </w:tcMar>
+          </w:tcPr>
+          <w:p>
+            <w:pPr>
+              <w:spacing w:before="0" w:line="240" w:lineRule="auto"/>
+              <w:jc w:val="center"/>
+            </w:pPr>
+          </w:p>
+        </w:tc>
+        <w:tc>
+          <w:tcPr>
+            <w:tcW w:w="1701" w:type="dxa"/>
+            <w:shd w:val="clear" w:color="auto" w:fill="auto"/>
+            <w:tcMar>
+              <w:top w:w="100" w:type="dxa"/>
+              <w:left w:w="100" w:type="dxa"/>
+              <w:bottom w:w="100" w:type="dxa"/>
+              <w:right w:w="100" w:type="dxa"/>
+            </w:tcMar>
+          </w:tcPr>
+          <w:p>
+            <w:pPr>
+              <w:spacing w:before="0" w:line="240" w:lineRule="auto"/>
+              <w:jc w:val="center"/>
+            </w:pPr>
+          </w:p>
+        </w:tc>
+        <w:tc>
+          <w:tcPr>
+            <w:tcW w:w="4550" w:type="dxa"/>
+            <w:shd w:val="clear" w:color="auto" w:fill="auto"/>
+            <w:tcMar>
+              <w:top w:w="100" w:type="dxa"/>
+              <w:left w:w="100" w:type="dxa"/>
+              <w:bottom w:w="100" w:type="dxa"/>
+              <w:right w:w="100" w:type="dxa"/>
+            </w:tcMar>
+          </w:tcPr>
+          <w:p>
+            <w:pPr>
+              <w:spacing w:before="0" w:line="240" w:lineRule="auto"/>
+              <w:jc w:val="center"/>
+            </w:pPr>
+          </w:p>
+        </w:tc>
+      </w:tr>
+      <w:tr>
+        <w:tc>
+          <w:tcPr>
+            <w:tcW w:w="1691" w:type="dxa"/>
+            <w:shd w:val="clear" w:color="auto" w:fill="auto"/>
+            <w:tcMar>
+              <w:top w:w="100" w:type="dxa"/>
+              <w:left w:w="100" w:type="dxa"/>
+              <w:bottom w:w="100" w:type="dxa"/>
+              <w:right w:w="100" w:type="dxa"/>
+            </w:tcMar>
+          </w:tcPr>
+          <w:p>
+            <w:pPr>
+              <w:spacing w:before="0" w:line="240" w:lineRule="auto"/>
+            </w:pPr>
+            <w:r>
+              <w:t>ACM</w:t>
+            </w:r>
+          </w:p>
+        </w:tc>
+        <w:tc>
+          <w:tcPr>
+            <w:tcW w:w="1418" w:type="dxa"/>
+            <w:shd w:val="clear" w:color="auto" w:fill="auto"/>
+            <w:tcMar>
+              <w:top w:w="100" w:type="dxa"/>
+              <w:left w:w="100" w:type="dxa"/>
+              <w:bottom w:w="100" w:type="dxa"/>
+              <w:right w:w="100" w:type="dxa"/>
+            </w:tcMar>
+          </w:tcPr>
+          <w:p>
+            <w:pPr>
+              <w:spacing w:before="0" w:line="240" w:lineRule="auto"/>
+              <w:jc w:val="center"/>
+            </w:pPr>
+          </w:p>
+        </w:tc>
+        <w:tc>
+          <w:tcPr>
+            <w:tcW w:w="1701" w:type="dxa"/>
+            <w:shd w:val="clear" w:color="auto" w:fill="auto"/>
+            <w:tcMar>
+              <w:top w:w="100" w:type="dxa"/>
+              <w:left w:w="100" w:type="dxa"/>
+              <w:bottom w:w="100" w:type="dxa"/>
+              <w:right w:w="100" w:type="dxa"/>
+            </w:tcMar>
+          </w:tcPr>
+          <w:p>
+            <w:pPr>
+              <w:spacing w:before="0" w:line="240" w:lineRule="auto"/>
+              <w:jc w:val="center"/>
+            </w:pPr>
+          </w:p>
+        </w:tc>
+        <w:tc>
+          <w:tcPr>
+            <w:tcW w:w="4550" w:type="dxa"/>
+            <w:shd w:val="clear" w:color="auto" w:fill="auto"/>
+            <w:tcMar>
+              <w:top w:w="100" w:type="dxa"/>
+              <w:left w:w="100" w:type="dxa"/>
+              <w:bottom w:w="100" w:type="dxa"/>
+              <w:right w:w="100" w:type="dxa"/>
+            </w:tcMar>
+          </w:tcPr>
+          <w:p>
+            <w:pPr>
+              <w:tabs>
+                <w:tab w:val="center" w:pos="695"/>
+                <w:tab w:val="left" w:pos="1215"/>
+              </w:tabs>
+              <w:spacing w:before="0" w:line="240" w:lineRule="auto"/>
+            </w:pPr>
+            <w:r>
+              <w:tab/>
+            </w:r>
+          </w:p>
+        </w:tc>
+      </w:tr>
+    </w:tbl>
+    <w:bookmarkEnd w:id="20"/>
+    <w:p>
+      <w:pPr>
+        <w:pStyle w:val="Heading1"/>
+        <w:pBdr>
+          <w:top w:val="nil"/>
+          <w:left w:val="nil"/>
+          <w:bottom w:val="nil"/>
+          <w:right w:val="nil"/>
+          <w:between w:val="nil"/>
+        </w:pBdr>
+      </w:pPr>
+      <w:r>
+        <w:t xml:space="preserve">Shortlist of Materials for </w:t>
+      </w:r>
+      <w:proofErr w:type="spellStart"/>
+      <w:r>
+        <w:t>Drybox</w:t>
+      </w:r>
+      <w:proofErr w:type="spellEnd"/>
+    </w:p>
+    <w:tbl>
+      <w:tblPr>
+        <w:tblStyle w:val="a"/>
+        <w:tblW w:w="9360" w:type="dxa"/>
+        <w:tblBorders>
+          <w:top w:val="single" w:sz="8" w:space="0" w:color="000000"/>
+          <w:left w:val="single" w:sz="8" w:space="0" w:color="000000"/>
+          <w:bottom w:val="single" w:sz="8" w:space="0" w:color="000000"/>
+          <w:right w:val="single" w:sz="8" w:space="0" w:color="000000"/>
+          <w:insideH w:val="single" w:sz="8" w:space="0" w:color="000000"/>
+          <w:insideV w:val="single" w:sz="8" w:space="0" w:color="000000"/>
+        </w:tblBorders>
+        <w:tblLayout w:type="fixed"/>
+        <w:tblLook w:val="0600" w:firstRow="0" w:lastRow="0" w:firstColumn="0" w:lastColumn="0" w:noHBand="1" w:noVBand="1"/>
+      </w:tblPr>
+      <w:tblGrid>
+        <w:gridCol w:w="1691"/>
+        <w:gridCol w:w="1418"/>
+        <w:gridCol w:w="1701"/>
+        <w:gridCol w:w="4550"/>
+      </w:tblGrid>
+      <w:tr>
+        <w:tc>
+          <w:tcPr>
+            <w:tcW w:w="1691" w:type="dxa"/>
+            <w:shd w:val="clear" w:color="auto" w:fill="auto"/>
+            <w:tcMar>
+              <w:top w:w="100" w:type="dxa"/>
+              <w:left w:w="100" w:type="dxa"/>
+              <w:bottom w:w="100" w:type="dxa"/>
+              <w:right w:w="100" w:type="dxa"/>
+            </w:tcMar>
+          </w:tcPr>
+          <w:p>
+            <w:pPr>
+              <w:pStyle w:val="Heading4"/>
+              <w:spacing w:before="0"/>
+            </w:pPr>
+            <w:bookmarkStart w:id="21" w:name="_upsdn5xevax7" w:colFirst="0" w:colLast="0"/>
+            <w:bookmarkEnd w:id="21"/>
+            <w:r>
+              <w:t>Material</w:t>
+            </w:r>
+          </w:p>
+        </w:tc>
+        <w:tc>
+          <w:tcPr>
+            <w:tcW w:w="1418" w:type="dxa"/>
+            <w:shd w:val="clear" w:color="auto" w:fill="auto"/>
+            <w:tcMar>
+              <w:top w:w="100" w:type="dxa"/>
+              <w:left w:w="100" w:type="dxa"/>
+              <w:bottom w:w="100" w:type="dxa"/>
+              <w:right w:w="100" w:type="dxa"/>
+            </w:tcMar>
+          </w:tcPr>
+          <w:p>
+            <w:pPr>
+              <w:pStyle w:val="Heading4"/>
+              <w:spacing w:before="0" w:line="240" w:lineRule="auto"/>
+            </w:pPr>
+            <w:r>
+              <w:t>Temp Rating</w:t>
+            </w:r>
+          </w:p>
+        </w:tc>
+        <w:tc>
+          <w:tcPr>
+            <w:tcW w:w="1701" w:type="dxa"/>
+            <w:shd w:val="clear" w:color="auto" w:fill="auto"/>
+            <w:tcMar>
+              <w:top w:w="100" w:type="dxa"/>
+              <w:left w:w="100" w:type="dxa"/>
+              <w:bottom w:w="100" w:type="dxa"/>
+              <w:right w:w="100" w:type="dxa"/>
+            </w:tcMar>
+          </w:tcPr>
+          <w:p>
+            <w:pPr>
+              <w:pStyle w:val="Heading4"/>
+              <w:spacing w:before="0" w:line="240" w:lineRule="auto"/>
+            </w:pPr>
+          </w:p>
+        </w:tc>
+        <w:tc>
+          <w:tcPr>
+            <w:tcW w:w="4550" w:type="dxa"/>
+            <w:shd w:val="clear" w:color="auto" w:fill="auto"/>
+            <w:tcMar>
+              <w:top w:w="100" w:type="dxa"/>
+              <w:left w:w="100" w:type="dxa"/>
+              <w:bottom w:w="100" w:type="dxa"/>
+              <w:right w:w="100" w:type="dxa"/>
+            </w:tcMar>
+          </w:tcPr>
+          <w:p>
+            <w:pPr>
+              <w:pStyle w:val="Heading4"/>
+              <w:spacing w:before="0" w:line="240" w:lineRule="auto"/>
+            </w:pPr>
+            <w:r>
+              <w:t>Comment</w:t>
+            </w:r>
+          </w:p>
+        </w:tc>
+      </w:tr>
+      <w:tr>
+        <w:tc>
+          <w:tcPr>
+            <w:tcW w:w="1691" w:type="dxa"/>
+            <w:shd w:val="clear" w:color="auto" w:fill="auto"/>
+            <w:tcMar>
+              <w:top w:w="100" w:type="dxa"/>
+              <w:left w:w="100" w:type="dxa"/>
+              <w:bottom w:w="100" w:type="dxa"/>
+              <w:right w:w="100" w:type="dxa"/>
+            </w:tcMar>
+          </w:tcPr>
+          <w:p>
+            <w:pPr>
+              <w:spacing w:before="0" w:line="240" w:lineRule="auto"/>
+            </w:pPr>
+            <w:r>
+              <w:t>MDF</w:t>
+            </w:r>
+          </w:p>
+        </w:tc>
+        <w:tc>
+          <w:tcPr>
+            <w:tcW w:w="1418" w:type="dxa"/>
+            <w:shd w:val="clear" w:color="auto" w:fill="auto"/>
+            <w:tcMar>
+              <w:top w:w="100" w:type="dxa"/>
+              <w:left w:w="100" w:type="dxa"/>
+              <w:bottom w:w="100" w:type="dxa"/>
+              <w:right w:w="100" w:type="dxa"/>
+            </w:tcMar>
+          </w:tcPr>
+          <w:p>
+            <w:pPr>
+              <w:spacing w:before="0" w:line="240" w:lineRule="auto"/>
+              <w:jc w:val="center"/>
+            </w:pPr>
+          </w:p>
+        </w:tc>
+        <w:tc>
+          <w:tcPr>
+            <w:tcW w:w="1701" w:type="dxa"/>
+            <w:shd w:val="clear" w:color="auto" w:fill="auto"/>
+            <w:tcMar>
+              <w:top w:w="100" w:type="dxa"/>
+              <w:left w:w="100" w:type="dxa"/>
+              <w:bottom w:w="100" w:type="dxa"/>
+              <w:right w:w="100" w:type="dxa"/>
+            </w:tcMar>
+          </w:tcPr>
+          <w:p>
+            <w:pPr>
+              <w:spacing w:before="0" w:line="240" w:lineRule="auto"/>
+              <w:jc w:val="center"/>
+            </w:pPr>
+          </w:p>
+        </w:tc>
+        <w:tc>
+          <w:tcPr>
+            <w:tcW w:w="4550" w:type="dxa"/>
+            <w:shd w:val="clear" w:color="auto" w:fill="auto"/>
+            <w:tcMar>
+              <w:top w:w="100" w:type="dxa"/>
+              <w:left w:w="100" w:type="dxa"/>
+              <w:bottom w:w="100" w:type="dxa"/>
+              <w:right w:w="100" w:type="dxa"/>
+            </w:tcMar>
+          </w:tcPr>
+          <w:p>
+            <w:pPr>
+              <w:spacing w:before="0" w:line="240" w:lineRule="auto"/>
+              <w:jc w:val="center"/>
+            </w:pPr>
+          </w:p>
+        </w:tc>
+      </w:tr>
+      <w:tr>
+        <w:tc>
+          <w:tcPr>
+            <w:tcW w:w="1691" w:type="dxa"/>
+            <w:shd w:val="clear" w:color="auto" w:fill="auto"/>
+            <w:tcMar>
+              <w:top w:w="100" w:type="dxa"/>
+              <w:left w:w="100" w:type="dxa"/>
+              <w:bottom w:w="100" w:type="dxa"/>
+              <w:right w:w="100" w:type="dxa"/>
+            </w:tcMar>
+          </w:tcPr>
+          <w:p>
+            <w:pPr>
+              <w:spacing w:before="0" w:line="240" w:lineRule="auto"/>
+            </w:pPr>
+          </w:p>
+        </w:tc>
+        <w:tc>
+          <w:tcPr>
+            <w:tcW w:w="1418" w:type="dxa"/>
+            <w:shd w:val="clear" w:color="auto" w:fill="auto"/>
+            <w:tcMar>
+              <w:top w:w="100" w:type="dxa"/>
+              <w:left w:w="100" w:type="dxa"/>
+              <w:bottom w:w="100" w:type="dxa"/>
+              <w:right w:w="100" w:type="dxa"/>
+            </w:tcMar>
+          </w:tcPr>
+          <w:p>
+            <w:pPr>
+              <w:spacing w:before="0" w:line="240" w:lineRule="auto"/>
+              <w:jc w:val="center"/>
+            </w:pPr>
+          </w:p>
+        </w:tc>
+        <w:tc>
+          <w:tcPr>
+            <w:tcW w:w="1701" w:type="dxa"/>
+            <w:shd w:val="clear" w:color="auto" w:fill="auto"/>
+            <w:tcMar>
+              <w:top w:w="100" w:type="dxa"/>
+              <w:left w:w="100" w:type="dxa"/>
+              <w:bottom w:w="100" w:type="dxa"/>
+              <w:right w:w="100" w:type="dxa"/>
+            </w:tcMar>
+          </w:tcPr>
+          <w:p>
+            <w:pPr>
+              <w:spacing w:before="0" w:line="240" w:lineRule="auto"/>
+              <w:jc w:val="center"/>
+            </w:pPr>
+          </w:p>
+        </w:tc>
+        <w:tc>
+          <w:tcPr>
+            <w:tcW w:w="4550" w:type="dxa"/>
+            <w:shd w:val="clear" w:color="auto" w:fill="auto"/>
+            <w:tcMar>
+              <w:top w:w="100" w:type="dxa"/>
+              <w:left w:w="100" w:type="dxa"/>
+              <w:bottom w:w="100" w:type="dxa"/>
+              <w:right w:w="100" w:type="dxa"/>
+            </w:tcMar>
+          </w:tcPr>
+          <w:p>
+            <w:pPr>
+              <w:spacing w:before="0" w:line="240" w:lineRule="auto"/>
+              <w:jc w:val="center"/>
+            </w:pPr>
+          </w:p>
+        </w:tc>
+      </w:tr>
+      <w:tr>
+        <w:tc>
+          <w:tcPr>
+            <w:tcW w:w="1691" w:type="dxa"/>
+            <w:shd w:val="clear" w:color="auto" w:fill="auto"/>
+            <w:tcMar>
+              <w:top w:w="100" w:type="dxa"/>
+              <w:left w:w="100" w:type="dxa"/>
+              <w:bottom w:w="100" w:type="dxa"/>
+              <w:right w:w="100" w:type="dxa"/>
+            </w:tcMar>
+          </w:tcPr>
+          <w:p>
+            <w:pPr>
+              <w:spacing w:before="0" w:line="240" w:lineRule="auto"/>
+            </w:pPr>
+          </w:p>
+        </w:tc>
+        <w:tc>
+          <w:tcPr>
+            <w:tcW w:w="1418" w:type="dxa"/>
+            <w:shd w:val="clear" w:color="auto" w:fill="auto"/>
+            <w:tcMar>
+              <w:top w:w="100" w:type="dxa"/>
+              <w:left w:w="100" w:type="dxa"/>
+              <w:bottom w:w="100" w:type="dxa"/>
+              <w:right w:w="100" w:type="dxa"/>
+            </w:tcMar>
+          </w:tcPr>
+          <w:p>
+            <w:pPr>
+              <w:spacing w:before="0" w:line="240" w:lineRule="auto"/>
+              <w:jc w:val="center"/>
+            </w:pPr>
+          </w:p>
+        </w:tc>
+        <w:tc>
+          <w:tcPr>
+            <w:tcW w:w="1701" w:type="dxa"/>
+            <w:shd w:val="clear" w:color="auto" w:fill="auto"/>
+            <w:tcMar>
+              <w:top w:w="100" w:type="dxa"/>
+              <w:left w:w="100" w:type="dxa"/>
+              <w:bottom w:w="100" w:type="dxa"/>
+              <w:right w:w="100" w:type="dxa"/>
+            </w:tcMar>
+          </w:tcPr>
+          <w:p>
+            <w:pPr>
+              <w:spacing w:before="0" w:line="240" w:lineRule="auto"/>
+              <w:jc w:val="center"/>
+            </w:pPr>
+          </w:p>
+        </w:tc>
+        <w:tc>
+          <w:tcPr>
+            <w:tcW w:w="4550" w:type="dxa"/>
+            <w:shd w:val="clear" w:color="auto" w:fill="auto"/>
+            <w:tcMar>
+              <w:top w:w="100" w:type="dxa"/>
+              <w:left w:w="100" w:type="dxa"/>
+              <w:bottom w:w="100" w:type="dxa"/>
+              <w:right w:w="100" w:type="dxa"/>
+            </w:tcMar>
+          </w:tcPr>
+          <w:p>
+            <w:pPr>
+              <w:tabs>
+                <w:tab w:val="center" w:pos="695"/>
+                <w:tab w:val="left" w:pos="1215"/>
+              </w:tabs>
+              <w:spacing w:before="0" w:line="240" w:lineRule="auto"/>
+            </w:pPr>
+            <w:r>
+              <w:tab/>
+            </w:r>
+          </w:p>
+        </w:tc>
+      </w:tr>
+    </w:tbl>
+    <w:p>
+      <w:pPr>
+        <w:pStyle w:val="Heading1"/>
+        <w:pBdr>
+          <w:top w:val="nil"/>
+          <w:left w:val="nil"/>
+          <w:bottom w:val="nil"/>
+          <w:right w:val="nil"/>
+          <w:between w:val="nil"/>
+        </w:pBdr>
+      </w:pPr>
+      <w:r>
+        <w:br w:type="page"/>
+      </w:r>
+    </w:p>
+    <w:p>
+      <w:pPr>
+        <w:pStyle w:val="Heading1"/>
+        <w:pBdr>
+          <w:top w:val="nil"/>
+          <w:left w:val="nil"/>
+          <w:bottom w:val="nil"/>
+          <w:right w:val="nil"/>
+          <w:between w:val="nil"/>
+        </w:pBdr>
+      </w:pPr>
+      <w:bookmarkStart w:id="22" w:name="_wj0wfufm6q0t" w:colFirst="0" w:colLast="0"/>
+      <w:bookmarkEnd w:id="22"/>
       <w:r>
         <w:lastRenderedPageBreak/>
         <w:t>Supplier List</w:t>
@@ -1837,308 +2373,10 @@
           <w:between w:val="nil"/>
         </w:pBdr>
       </w:pPr>
-      <w:r>
-        <w:t>Makersupplies</w:t>
-      </w:r>
-    </w:p>
-    <w:p>
-      <w:pPr>
-        <w:numPr>
-          <w:ilvl w:val="0"/>
-          <w:numId w:val="3"/>
-        </w:numPr>
-        <w:pBdr>
-          <w:top w:val="nil"/>
-          <w:left w:val="nil"/>
-          <w:bottom w:val="nil"/>
-          <w:right w:val="nil"/>
-          <w:between w:val="nil"/>
-        </w:pBdr>
-        <w:spacing w:before="0"/>
-      </w:pPr>
-      <w:proofErr w:type="spellStart"/>
-      <w:r>
-        <w:t>Ratrig</w:t>
-      </w:r>
-      <w:proofErr w:type="spellEnd"/>
-    </w:p>
-    <w:p>
-      <w:pPr>
-        <w:numPr>
-          <w:ilvl w:val="0"/>
-          <w:numId w:val="3"/>
-        </w:numPr>
-        <w:pBdr>
-          <w:top w:val="nil"/>
-          <w:left w:val="nil"/>
-          <w:bottom w:val="nil"/>
-          <w:right w:val="nil"/>
-          <w:between w:val="nil"/>
-        </w:pBdr>
-        <w:spacing w:before="0"/>
-      </w:pPr>
-      <w:proofErr w:type="spellStart"/>
-      <w:r>
-        <w:t>Motedis</w:t>
-      </w:r>
-      <w:proofErr w:type="spellEnd"/>
-    </w:p>
-    <w:p>
-      <w:pPr>
-        <w:numPr>
-          <w:ilvl w:val="0"/>
-          <w:numId w:val="3"/>
-        </w:numPr>
-        <w:pBdr>
-          <w:top w:val="nil"/>
-          <w:left w:val="nil"/>
-          <w:bottom w:val="nil"/>
-          <w:right w:val="nil"/>
-          <w:between w:val="nil"/>
-        </w:pBdr>
-        <w:spacing w:before="0"/>
-      </w:pPr>
-      <w:r>
-        <w:t>RS Components</w:t>
-      </w:r>
-    </w:p>
-    <w:p>
-      <w:pPr>
-        <w:numPr>
-          <w:ilvl w:val="0"/>
-          <w:numId w:val="3"/>
-        </w:numPr>
-        <w:pBdr>
-          <w:top w:val="nil"/>
-          <w:left w:val="nil"/>
-          <w:bottom w:val="nil"/>
-          <w:right w:val="nil"/>
-          <w:between w:val="nil"/>
-        </w:pBdr>
-        <w:spacing w:before="0"/>
-      </w:pPr>
-      <w:r>
-        <w:t xml:space="preserve">CRD? </w:t>
-      </w:r>
-      <w:hyperlink r:id="rId8">
-        <w:r>
-          <w:rPr>
-            <w:color w:val="1155CC"/>
-            <w:u w:val="single"/>
-          </w:rPr>
-          <w:t>https://crd-devices.co.uk/</w:t>
-        </w:r>
-      </w:hyperlink>
-      <w:r>
-        <w:t xml:space="preserve"> </w:t>
-      </w:r>
-    </w:p>
-    <w:p>
-      <w:pPr>
-        <w:numPr>
-          <w:ilvl w:val="0"/>
-          <w:numId w:val="3"/>
-        </w:numPr>
-        <w:pBdr>
-          <w:top w:val="nil"/>
-          <w:left w:val="nil"/>
-          <w:bottom w:val="nil"/>
-          <w:right w:val="nil"/>
-          <w:between w:val="nil"/>
-        </w:pBdr>
-        <w:spacing w:before="0"/>
-      </w:pPr>
-      <w:proofErr w:type="spellStart"/>
-      <w:r>
-        <w:t>Digikey</w:t>
-      </w:r>
-      <w:proofErr w:type="spellEnd"/>
-    </w:p>
-    <w:p>
-      <w:pPr>
-        <w:numPr>
-          <w:ilvl w:val="0"/>
-          <w:numId w:val="3"/>
-        </w:numPr>
-        <w:pBdr>
-          <w:top w:val="nil"/>
-          <w:left w:val="nil"/>
-          <w:bottom w:val="nil"/>
-          <w:right w:val="nil"/>
-          <w:between w:val="nil"/>
-        </w:pBdr>
-        <w:spacing w:before="0"/>
-      </w:pPr>
-      <w:proofErr w:type="spellStart"/>
-      <w:r>
-        <w:t>Elfa</w:t>
-      </w:r>
-      <w:proofErr w:type="spellEnd"/>
-    </w:p>
-    <w:p>
-      <w:pPr>
-        <w:numPr>
-          <w:ilvl w:val="0"/>
-          <w:numId w:val="3"/>
-        </w:numPr>
-        <w:pBdr>
-          <w:top w:val="nil"/>
-          <w:left w:val="nil"/>
-          <w:bottom w:val="nil"/>
-          <w:right w:val="nil"/>
-          <w:between w:val="nil"/>
-        </w:pBdr>
-        <w:spacing w:before="0"/>
-      </w:pPr>
-      <w:r>
-        <w:t>Farnell</w:t>
-      </w:r>
-    </w:p>
-    <w:p>
-      <w:pPr>
-        <w:numPr>
-          <w:ilvl w:val="0"/>
-          <w:numId w:val="3"/>
-        </w:numPr>
-        <w:pBdr>
-          <w:top w:val="nil"/>
-          <w:left w:val="nil"/>
-          <w:bottom w:val="nil"/>
-          <w:right w:val="nil"/>
-          <w:between w:val="nil"/>
-        </w:pBdr>
-        <w:spacing w:before="0"/>
-      </w:pPr>
-      <w:r>
-        <w:t>Mauser?</w:t>
-      </w:r>
-    </w:p>
-    <w:p>
-      <w:pPr>
-        <w:numPr>
-          <w:ilvl w:val="0"/>
-          <w:numId w:val="3"/>
-        </w:numPr>
-        <w:pBdr>
-          <w:top w:val="nil"/>
-          <w:left w:val="nil"/>
-          <w:bottom w:val="nil"/>
-          <w:right w:val="nil"/>
-          <w:between w:val="nil"/>
-        </w:pBdr>
-        <w:spacing w:before="0"/>
-      </w:pPr>
-      <w:proofErr w:type="spellStart"/>
-      <w:r>
-        <w:t>Aliexpress</w:t>
-      </w:r>
-      <w:proofErr w:type="spellEnd"/>
-    </w:p>
-    <w:p>
-      <w:pPr>
-        <w:numPr>
-          <w:ilvl w:val="1"/>
-          <w:numId w:val="3"/>
-        </w:numPr>
-        <w:pBdr>
-          <w:top w:val="nil"/>
-          <w:left w:val="nil"/>
-          <w:bottom w:val="nil"/>
-          <w:right w:val="nil"/>
-          <w:between w:val="nil"/>
-        </w:pBdr>
-        <w:spacing w:before="0"/>
-      </w:pPr>
-      <w:r>
-        <w:t>Mellow Store</w:t>
-      </w:r>
-    </w:p>
-    <w:p>
-      <w:pPr>
-        <w:numPr>
-          <w:ilvl w:val="1"/>
-          <w:numId w:val="3"/>
-        </w:numPr>
-        <w:pBdr>
-          <w:top w:val="nil"/>
-          <w:left w:val="nil"/>
-          <w:bottom w:val="nil"/>
-          <w:right w:val="nil"/>
-          <w:between w:val="nil"/>
-        </w:pBdr>
-        <w:spacing w:before="0"/>
-      </w:pPr>
-      <w:proofErr w:type="spellStart"/>
-      <w:r>
-        <w:t>Fysetc</w:t>
-      </w:r>
-      <w:proofErr w:type="spellEnd"/>
-      <w:r>
-        <w:t xml:space="preserve"> Store</w:t>
-      </w:r>
-    </w:p>
-    <w:p>
-      <w:pPr>
-        <w:numPr>
-          <w:ilvl w:val="1"/>
-          <w:numId w:val="3"/>
-        </w:numPr>
-        <w:pBdr>
-          <w:top w:val="nil"/>
-          <w:left w:val="nil"/>
-          <w:bottom w:val="nil"/>
-          <w:right w:val="nil"/>
-          <w:between w:val="nil"/>
-        </w:pBdr>
-        <w:spacing w:before="0"/>
-      </w:pPr>
-      <w:r>
-        <w:t>Triangle Lab Store</w:t>
-      </w:r>
-    </w:p>
-    <w:p>
-      <w:pPr>
-        <w:numPr>
-          <w:ilvl w:val="1"/>
-          <w:numId w:val="3"/>
-        </w:numPr>
-        <w:pBdr>
-          <w:top w:val="nil"/>
-          <w:left w:val="nil"/>
-          <w:bottom w:val="nil"/>
-          <w:right w:val="nil"/>
-          <w:between w:val="nil"/>
-        </w:pBdr>
-        <w:spacing w:before="0"/>
-      </w:pPr>
-      <w:proofErr w:type="spellStart"/>
-      <w:r>
-        <w:t>BigThreeTech</w:t>
-      </w:r>
-      <w:proofErr w:type="spellEnd"/>
-      <w:r>
-        <w:t xml:space="preserve"> Store</w:t>
-      </w:r>
-    </w:p>
-    <w:p>
-      <w:pPr>
-        <w:numPr>
-          <w:ilvl w:val="1"/>
-          <w:numId w:val="3"/>
-        </w:numPr>
-        <w:pBdr>
-          <w:top w:val="nil"/>
-          <w:left w:val="nil"/>
-          <w:bottom w:val="nil"/>
-          <w:right w:val="nil"/>
-          <w:between w:val="nil"/>
-        </w:pBdr>
-        <w:spacing w:before="0"/>
-      </w:pPr>
     </w:p>
     <w:sectPr>
-      <w:footerReference w:type="default" r:id="rId9"/>
-      <w:footerReference w:type="first" r:id="rId10"/>
+      <w:footerReference w:type="default" r:id="rId8"/>
+      <w:footerReference w:type="first" r:id="rId9"/>
       <w:pgSz w:w="12240" w:h="15840"/>
       <w:pgMar w:top="1440" w:right="1440" w:bottom="1440" w:left="1440" w:header="0" w:footer="720" w:gutter="0"/>
       <w:pgNumType w:start="0"/>
@@ -2176,8 +2414,8 @@
 
 <file path=word/footer1.xml><?xml version="1.0" encoding="utf-8"?>
 <w:ftr xmlns:wpc="http://schemas.microsoft.com/office/word/2010/wordprocessingCanvas" xmlns:cx="http://schemas.microsoft.com/office/drawing/2014/chartex" xmlns:cx1="http://schemas.microsoft.com/office/drawing/2015/9/8/chartex" xmlns:cx2="http://schemas.microsoft.com/office/drawing/2015/10/21/chartex" xmlns:cx3="http://schemas.microsoft.com/office/drawing/2016/5/9/chartex" xmlns:cx4="http://schemas.microsoft.com/office/drawing/2016/5/10/chartex" xmlns:cx5="http://schemas.microsoft.com/office/drawing/2016/5/11/chartex" xmlns:cx6="http://schemas.microsoft.com/office/drawing/2016/5/12/chartex" xmlns:cx7="http://schemas.microsoft.com/office/drawing/2016/5/13/chartex" xmlns:cx8="http://schemas.microsoft.com/office/drawing/2016/5/14/chartex" xmlns:mc="http://schemas.openxmlformats.org/markup-compatibility/2006" xmlns:aink="http://schemas.microsoft.com/office/drawing/2016/ink" xmlns:am3d="http://schemas.microsoft.com/office/drawing/2017/model3d" xmlns:o="urn:schemas-microsoft-com:office:office" xmlns:r="http://schemas.openxmlformats.org/officeDocument/2006/relationships" xmlns:m="http://schemas.openxmlformats.org/officeDocument/2006/math" xmlns:v="urn:schemas-microsoft-com:vml" xmlns:wp14="http://schemas.microsoft.com/office/word/2010/wordprocessingDrawing" xmlns:wp="http://schemas.openxmlformats.org/drawingml/2006/wordprocessingDrawing" xmlns:w10="urn:schemas-microsoft-com:office:word" xmlns:w="http://schemas.openxmlformats.org/wordprocessingml/2006/main" xmlns:w14="http://schemas.microsoft.com/office/word/2010/wordml" xmlns:w15="http://schemas.microsoft.com/office/word/2012/wordml" xmlns:w16cex="http://schemas.microsoft.com/office/word/2018/wordml/cex" xmlns:w16cid="http://schemas.microsoft.com/office/word/2016/wordml/cid" xmlns:w16="http://schemas.microsoft.com/office/word/2018/wordml" xmlns:w16sdtdh="http://schemas.microsoft.com/office/word/2020/wordml/sdtdatahash" xmlns:w16se="http://schemas.microsoft.com/office/word/2015/wordml/symex" xmlns:wpg="http://schemas.microsoft.com/office/word/2010/wordprocessingGroup" xmlns:wpi="http://schemas.microsoft.com/office/word/2010/wordprocessingInk" xmlns:wne="http://schemas.microsoft.com/office/word/2006/wordml" xmlns:wps="http://schemas.microsoft.com/office/word/2010/wordprocessingShape" mc:Ignorable="w14 w15 w16se w16cid w16 w16cex w16sdtdh wp14">
-  <w:bookmarkStart w:id="22" w:name="_37o5xb65948r" w:colFirst="0" w:colLast="0"/>
-  <w:bookmarkEnd w:id="22"/>
+  <w:bookmarkStart w:id="23" w:name="_37o5xb65948r" w:colFirst="0" w:colLast="0"/>
+  <w:bookmarkEnd w:id="23"/>
   <w:p>
     <w:pPr>
       <w:pStyle w:val="Heading4"/>
@@ -2230,8 +2468,8 @@
         <w:between w:val="nil"/>
       </w:pBdr>
     </w:pPr>
-    <w:bookmarkStart w:id="23" w:name="_y0ojsicse0ov" w:colFirst="0" w:colLast="0"/>
-    <w:bookmarkEnd w:id="23"/>
+    <w:bookmarkStart w:id="24" w:name="_y0ojsicse0ov" w:colFirst="0" w:colLast="0"/>
+    <w:bookmarkEnd w:id="24"/>
   </w:p>
 </w:ftr>
 </file>

</xml_diff>

<commit_message>
ab 7 lab update
</commit_message>
<xml_diff>
--- a/Document Library/Material Selection - Enclosure Panels.docx
+++ b/Document Library/Material Selection - Enclosure Panels.docx
@@ -1,6 +1,6 @@
 
 <file path=word/document.xml><?xml version="1.0" encoding="utf-8"?>
-<w:document xmlns:wpc="http://schemas.microsoft.com/office/word/2010/wordprocessingCanvas" xmlns:cx="http://schemas.microsoft.com/office/drawing/2014/chartex" xmlns:cx1="http://schemas.microsoft.com/office/drawing/2015/9/8/chartex" xmlns:cx2="http://schemas.microsoft.com/office/drawing/2015/10/21/chartex" xmlns:cx3="http://schemas.microsoft.com/office/drawing/2016/5/9/chartex" xmlns:cx4="http://schemas.microsoft.com/office/drawing/2016/5/10/chartex" xmlns:cx5="http://schemas.microsoft.com/office/drawing/2016/5/11/chartex" xmlns:cx6="http://schemas.microsoft.com/office/drawing/2016/5/12/chartex" xmlns:cx7="http://schemas.microsoft.com/office/drawing/2016/5/13/chartex" xmlns:cx8="http://schemas.microsoft.com/office/drawing/2016/5/14/chartex" xmlns:mc="http://schemas.openxmlformats.org/markup-compatibility/2006" xmlns:aink="http://schemas.microsoft.com/office/drawing/2016/ink" xmlns:am3d="http://schemas.microsoft.com/office/drawing/2017/model3d" xmlns:o="urn:schemas-microsoft-com:office:office" xmlns:r="http://schemas.openxmlformats.org/officeDocument/2006/relationships" xmlns:m="http://schemas.openxmlformats.org/officeDocument/2006/math" xmlns:v="urn:schemas-microsoft-com:vml" xmlns:wp14="http://schemas.microsoft.com/office/word/2010/wordprocessingDrawing" xmlns:wp="http://schemas.openxmlformats.org/drawingml/2006/wordprocessingDrawing" xmlns:w10="urn:schemas-microsoft-com:office:word" xmlns:w="http://schemas.openxmlformats.org/wordprocessingml/2006/main" xmlns:w14="http://schemas.microsoft.com/office/word/2010/wordml" xmlns:w15="http://schemas.microsoft.com/office/word/2012/wordml" xmlns:w16cex="http://schemas.microsoft.com/office/word/2018/wordml/cex" xmlns:w16cid="http://schemas.microsoft.com/office/word/2016/wordml/cid" xmlns:w16="http://schemas.microsoft.com/office/word/2018/wordml" xmlns:w16sdtdh="http://schemas.microsoft.com/office/word/2020/wordml/sdtdatahash" xmlns:w16se="http://schemas.microsoft.com/office/word/2015/wordml/symex" xmlns:wpg="http://schemas.microsoft.com/office/word/2010/wordprocessingGroup" xmlns:wpi="http://schemas.microsoft.com/office/word/2010/wordprocessingInk" xmlns:wne="http://schemas.microsoft.com/office/word/2006/wordml" xmlns:wps="http://schemas.microsoft.com/office/word/2010/wordprocessingShape" xmlns:a="http://schemas.openxmlformats.org/drawingml/2006/main" xmlns:pic="http://schemas.openxmlformats.org/drawingml/2006/picture" xmlns:a14="http://schemas.microsoft.com/office/drawing/2010/main" mc:Ignorable="w14 w15 w16se w16cid w16 w16cex w16sdtdh wp14">
+<w:document xmlns:wpc="http://schemas.microsoft.com/office/word/2010/wordprocessingCanvas" xmlns:cx="http://schemas.microsoft.com/office/drawing/2014/chartex" xmlns:cx1="http://schemas.microsoft.com/office/drawing/2015/9/8/chartex" xmlns:cx2="http://schemas.microsoft.com/office/drawing/2015/10/21/chartex" xmlns:cx3="http://schemas.microsoft.com/office/drawing/2016/5/9/chartex" xmlns:cx4="http://schemas.microsoft.com/office/drawing/2016/5/10/chartex" xmlns:cx5="http://schemas.microsoft.com/office/drawing/2016/5/11/chartex" xmlns:cx6="http://schemas.microsoft.com/office/drawing/2016/5/12/chartex" xmlns:cx7="http://schemas.microsoft.com/office/drawing/2016/5/13/chartex" xmlns:cx8="http://schemas.microsoft.com/office/drawing/2016/5/14/chartex" xmlns:mc="http://schemas.openxmlformats.org/markup-compatibility/2006" xmlns:aink="http://schemas.microsoft.com/office/drawing/2016/ink" xmlns:am3d="http://schemas.microsoft.com/office/drawing/2017/model3d" xmlns:o="urn:schemas-microsoft-com:office:office" xmlns:r="http://schemas.openxmlformats.org/officeDocument/2006/relationships" xmlns:m="http://schemas.openxmlformats.org/officeDocument/2006/math" xmlns:v="urn:schemas-microsoft-com:vml" xmlns:wp14="http://schemas.microsoft.com/office/word/2010/wordprocessingDrawing" xmlns:wp="http://schemas.openxmlformats.org/drawingml/2006/wordprocessingDrawing" xmlns:w10="urn:schemas-microsoft-com:office:word" xmlns:w="http://schemas.openxmlformats.org/wordprocessingml/2006/main" xmlns:w14="http://schemas.microsoft.com/office/word/2010/wordml" xmlns:w15="http://schemas.microsoft.com/office/word/2012/wordml" xmlns:w16cex="http://schemas.microsoft.com/office/word/2018/wordml/cex" xmlns:w16cid="http://schemas.microsoft.com/office/word/2016/wordml/cid" xmlns:w16="http://schemas.microsoft.com/office/word/2018/wordml" xmlns:w16sdtdh="http://schemas.microsoft.com/office/word/2020/wordml/sdtdatahash" xmlns:w16se="http://schemas.microsoft.com/office/word/2015/wordml/symex" xmlns:wpg="http://schemas.microsoft.com/office/word/2010/wordprocessingGroup" xmlns:wpi="http://schemas.microsoft.com/office/word/2010/wordprocessingInk" xmlns:wne="http://schemas.microsoft.com/office/word/2006/wordml" xmlns:wps="http://schemas.microsoft.com/office/word/2010/wordprocessingShape" mc:Ignorable="w14 w15 w16se w16cid w16 w16cex w16sdtdh wp14">
   <w:body>
     <w:p>
       <w:pPr>
@@ -13,7 +13,7 @@
           <w:between w:val="nil"/>
         </w:pBdr>
       </w:pPr>
-      <w:bookmarkStart w:name="_nj23sjpj5u97" w:colFirst="0" w:colLast="0" w:id="0"/>
+      <w:bookmarkStart w:id="0" w:name="_nj23sjpj5u97" w:colFirst="0" w:colLast="0"/>
       <w:bookmarkEnd w:id="0"/>
       <w:r>
         <w:t>Project Valkyrie</w:t>
@@ -30,7 +30,7 @@
           <w:between w:val="nil"/>
         </w:pBdr>
       </w:pPr>
-      <w:bookmarkStart w:name="_dw2dac9r7xzm" w:colFirst="0" w:colLast="0" w:id="1"/>
+      <w:bookmarkStart w:id="1" w:name="_dw2dac9r7xzm" w:colFirst="0" w:colLast="0"/>
       <w:bookmarkEnd w:id="1"/>
       <w:r>
         <w:t>Designing a Premium DIY 3d printer</w:t>
@@ -117,7 +117,7 @@
           <w:color w:val="783F04"/>
         </w:rPr>
       </w:pPr>
-      <w:bookmarkStart w:name="_d1csu7huv87l" w:colFirst="0" w:colLast="0" w:id="2"/>
+      <w:bookmarkStart w:id="2" w:name="_d1csu7huv87l" w:colFirst="0" w:colLast="0"/>
       <w:bookmarkEnd w:id="2"/>
       <w:r>
         <w:rPr>
@@ -144,7 +144,7 @@
         <w:spacing w:before="0"/>
         <w:jc w:val="center"/>
       </w:pPr>
-      <w:bookmarkStart w:name="_g3s26mh14s1r" w:colFirst="0" w:colLast="0" w:id="3"/>
+      <w:bookmarkStart w:id="3" w:name="_g3s26mh14s1r" w:colFirst="0" w:colLast="0"/>
       <w:bookmarkEnd w:id="3"/>
       <w:r>
         <w:t>The Development Team</w:t>
@@ -202,11 +202,6 @@
           <w:color w:val="783F04"/>
         </w:rPr>
         <w:br/>
-      </w:r>
-      <w:r>
-        <w:rPr>
-          <w:color w:val="783F04"/>
-        </w:rPr>
         <w:t xml:space="preserve">Chris Lombardi </w:t>
       </w:r>
       <w:r>
@@ -231,13 +226,13 @@
     <w:p>
       <w:pPr>
         <w:rPr>
-          <w:rFonts w:ascii="Oswald" w:hAnsi="Oswald" w:eastAsia="Oswald" w:cs="Oswald"/>
+          <w:rFonts w:ascii="Oswald" w:eastAsia="Oswald" w:hAnsi="Oswald" w:cs="Oswald"/>
           <w:color w:val="B45F06"/>
           <w:sz w:val="28"/>
           <w:szCs w:val="28"/>
         </w:rPr>
       </w:pPr>
-      <w:bookmarkStart w:name="_1nd1oiqu1j7j" w:colFirst="0" w:colLast="0" w:id="4"/>
+      <w:bookmarkStart w:id="4" w:name="_1nd1oiqu1j7j" w:colFirst="0" w:colLast="0"/>
       <w:bookmarkEnd w:id="4"/>
       <w:r>
         <w:br w:type="page"/>
@@ -249,6 +244,7 @@
         <w:jc w:val="center"/>
       </w:pPr>
       <w:r>
+        <w:lastRenderedPageBreak/>
         <w:t>Material Selection</w:t>
       </w:r>
       <w:r>
@@ -273,7 +269,7 @@
       <w:pPr>
         <w:pStyle w:val="Heading1"/>
       </w:pPr>
-      <w:bookmarkStart w:name="_7xlhvatm27jy" w:colFirst="0" w:colLast="0" w:id="5"/>
+      <w:bookmarkStart w:id="5" w:name="_7xlhvatm27jy" w:colFirst="0" w:colLast="0"/>
       <w:bookmarkEnd w:id="5"/>
       <w:r>
         <w:t>General Requirements</w:t>
@@ -283,7 +279,7 @@
       <w:pPr>
         <w:pStyle w:val="Heading2"/>
       </w:pPr>
-      <w:bookmarkStart w:name="_binnt6vtimbq" w:colFirst="0" w:colLast="0" w:id="6"/>
+      <w:bookmarkStart w:id="6" w:name="_binnt6vtimbq" w:colFirst="0" w:colLast="0"/>
       <w:bookmarkEnd w:id="6"/>
       <w:r>
         <w:t>Product Choice</w:t>
@@ -297,9 +293,11 @@
         </w:numPr>
         <w:ind w:left="714" w:hanging="357"/>
       </w:pPr>
-      <w:r>
-        <w:t>Resist</w:t>
-      </w:r>
+      <w:proofErr w:type="spellStart"/>
+      <w:r>
+        <w:t>Satisy</w:t>
+      </w:r>
+      <w:proofErr w:type="spellEnd"/>
       <w:r>
         <w:t xml:space="preserve"> </w:t>
       </w:r>
@@ -319,7 +317,10 @@
         <w:t xml:space="preserve">The </w:t>
       </w:r>
       <w:r>
-        <w:t>panels should have high temp rating</w:t>
+        <w:t>panels should have temp rating</w:t>
+      </w:r>
+      <w:r>
+        <w:t xml:space="preserve"> 80C +</w:t>
       </w:r>
     </w:p>
     <w:p>
@@ -410,7 +411,7 @@
       <w:pPr>
         <w:pStyle w:val="Heading2"/>
       </w:pPr>
-      <w:bookmarkStart w:name="_lcstk9xuxsc7" w:colFirst="0" w:colLast="0" w:id="7"/>
+      <w:bookmarkStart w:id="7" w:name="_lcstk9xuxsc7" w:colFirst="0" w:colLast="0"/>
       <w:bookmarkEnd w:id="7"/>
       <w:r>
         <w:t>Function Choices</w:t>
@@ -473,14 +474,14 @@
     <w:p>
       <w:pPr>
         <w:rPr>
-          <w:rFonts w:ascii="Oswald" w:hAnsi="Oswald" w:eastAsia="Oswald" w:cs="Oswald"/>
+          <w:rFonts w:ascii="Oswald" w:eastAsia="Oswald" w:hAnsi="Oswald" w:cs="Oswald"/>
           <w:color w:val="B45F06"/>
           <w:sz w:val="28"/>
           <w:szCs w:val="28"/>
         </w:rPr>
       </w:pPr>
-      <w:bookmarkStart w:name="_kn5uvgo00ajj" w:colFirst="0" w:colLast="0" w:id="8"/>
-      <w:bookmarkStart w:name="_wnj9nb5www35" w:colFirst="0" w:colLast="0" w:id="9"/>
+      <w:bookmarkStart w:id="8" w:name="_kn5uvgo00ajj" w:colFirst="0" w:colLast="0"/>
+      <w:bookmarkStart w:id="9" w:name="_wnj9nb5www35" w:colFirst="0" w:colLast="0"/>
       <w:bookmarkEnd w:id="8"/>
       <w:bookmarkEnd w:id="9"/>
       <w:r>
@@ -491,8 +492,9 @@
       <w:pPr>
         <w:pStyle w:val="Heading1"/>
       </w:pPr>
-      <w:bookmarkStart w:name="_Toc92830420" w:id="10"/>
-      <w:r>
+      <w:bookmarkStart w:id="10" w:name="_Toc92830420"/>
+      <w:r>
+        <w:lastRenderedPageBreak/>
         <w:t>Shortlist of Materials</w:t>
       </w:r>
     </w:p>
@@ -508,12 +510,12 @@
       <w:tblPr>
         <w:tblW w:w="10800" w:type="dxa"/>
         <w:tblBorders>
-          <w:top w:val="single" w:color="000000" w:themeColor="text1" w:sz="8" w:space="0"/>
-          <w:left w:val="single" w:color="000000" w:themeColor="text1" w:sz="8" w:space="0"/>
-          <w:bottom w:val="single" w:color="000000" w:themeColor="text1" w:sz="8" w:space="0"/>
-          <w:right w:val="single" w:color="000000" w:themeColor="text1" w:sz="8" w:space="0"/>
-          <w:insideH w:val="single" w:color="000000" w:themeColor="text1" w:sz="8" w:space="0"/>
-          <w:insideV w:val="single" w:color="000000" w:themeColor="text1" w:sz="8" w:space="0"/>
+          <w:top w:val="single" w:sz="8" w:space="0" w:color="000000" w:themeColor="text1"/>
+          <w:left w:val="single" w:sz="8" w:space="0" w:color="000000" w:themeColor="text1"/>
+          <w:bottom w:val="single" w:sz="8" w:space="0" w:color="000000" w:themeColor="text1"/>
+          <w:right w:val="single" w:sz="8" w:space="0" w:color="000000" w:themeColor="text1"/>
+          <w:insideH w:val="single" w:sz="8" w:space="0" w:color="000000" w:themeColor="text1"/>
+          <w:insideV w:val="single" w:sz="8" w:space="0" w:color="000000" w:themeColor="text1"/>
         </w:tblBorders>
         <w:tblLayout w:type="fixed"/>
         <w:tblLook w:val="0600" w:firstRow="0" w:lastRow="0" w:firstColumn="0" w:lastColumn="0" w:noHBand="1" w:noVBand="1"/>
@@ -543,7 +545,7 @@
               <w:pStyle w:val="Heading4"/>
               <w:spacing w:before="0"/>
             </w:pPr>
-            <w:bookmarkStart w:name="_Hlk92825916" w:id="11"/>
+            <w:bookmarkStart w:id="11" w:name="_Hlk92825916"/>
             <w:r>
               <w:t>Material</w:t>
             </w:r>
@@ -1756,15 +1758,9 @@
           </w:tcPr>
           <w:p>
             <w:pPr>
-              <w:pStyle w:val="Heading1"/>
-            </w:pPr>
-            <w:r>
-              <w:rPr>
-                <w:rFonts w:ascii="Droid Serif" w:hAnsi="Droid Serif" w:eastAsia="Droid Serif" w:cs="Droid Serif"/>
-                <w:color w:val="000000" w:themeColor="text1"/>
-                <w:sz w:val="22"/>
-                <w:szCs w:val="22"/>
-              </w:rPr>
+              <w:spacing w:line="240" w:lineRule="auto"/>
+            </w:pPr>
+            <w:r>
               <w:t>Bakelite</w:t>
             </w:r>
           </w:p>
@@ -1783,7 +1779,6 @@
           <w:p>
             <w:pPr>
               <w:spacing w:line="240" w:lineRule="auto"/>
-              <w:jc w:val="center"/>
             </w:pPr>
             <w:r>
               <w:t>120C</w:t>
@@ -1797,7 +1792,6 @@
           <w:p>
             <w:pPr>
               <w:spacing w:line="240" w:lineRule="auto"/>
-              <w:jc w:val="center"/>
             </w:pPr>
             <w:r>
               <w:t>Excellent</w:t>
@@ -1818,7 +1812,6 @@
           <w:p>
             <w:pPr>
               <w:spacing w:line="240" w:lineRule="auto"/>
-              <w:jc w:val="center"/>
             </w:pPr>
             <w:r>
               <w:t xml:space="preserve">Good </w:t>
@@ -1880,19 +1873,17 @@
           </w:tcPr>
           <w:p>
             <w:pPr>
-              <w:pStyle w:val="Heading1"/>
-            </w:pPr>
-            <w:r>
-              <w:rPr>
-                <w:rFonts w:ascii="Droid Serif" w:hAnsi="Droid Serif" w:eastAsia="Droid Serif" w:cs="Droid Serif"/>
-                <w:color w:val="000000" w:themeColor="text1"/>
-                <w:sz w:val="22"/>
-                <w:szCs w:val="22"/>
-              </w:rPr>
+              <w:spacing w:line="240" w:lineRule="auto"/>
+            </w:pPr>
+            <w:r>
               <w:t>Industrial Felt</w:t>
             </w:r>
           </w:p>
-          <w:p/>
+          <w:p>
+            <w:pPr>
+              <w:spacing w:line="240" w:lineRule="auto"/>
+            </w:pPr>
+          </w:p>
         </w:tc>
         <w:tc>
           <w:tcPr>
@@ -1908,7 +1899,6 @@
           <w:p>
             <w:pPr>
               <w:spacing w:line="240" w:lineRule="auto"/>
-              <w:jc w:val="center"/>
             </w:pPr>
             <w:r>
               <w:t>100C</w:t>
@@ -1922,7 +1912,6 @@
           <w:p>
             <w:pPr>
               <w:spacing w:line="240" w:lineRule="auto"/>
-              <w:jc w:val="center"/>
             </w:pPr>
             <w:r>
               <w:t>poor</w:t>
@@ -1943,7 +1932,6 @@
           <w:p>
             <w:pPr>
               <w:spacing w:line="240" w:lineRule="auto"/>
-              <w:jc w:val="center"/>
             </w:pPr>
             <w:r>
               <w:t>V Good</w:t>
@@ -1998,7 +1986,7 @@
     <w:p>
       <w:pPr>
         <w:rPr>
-          <w:rFonts w:ascii="Oswald" w:hAnsi="Oswald" w:eastAsia="Oswald" w:cs="Oswald"/>
+          <w:rFonts w:ascii="Oswald" w:eastAsia="Oswald" w:hAnsi="Oswald" w:cs="Oswald"/>
           <w:color w:val="783F04"/>
         </w:rPr>
       </w:pPr>
@@ -2012,6 +2000,7 @@
       </w:pPr>
       <w:proofErr w:type="spellStart"/>
       <w:r>
+        <w:lastRenderedPageBreak/>
         <w:t>Drybox</w:t>
       </w:r>
       <w:proofErr w:type="spellEnd"/>
@@ -2020,12 +2009,12 @@
       <w:tblPr>
         <w:tblW w:w="9360" w:type="dxa"/>
         <w:tblBorders>
-          <w:top w:val="single" w:color="000000" w:sz="8" w:space="0"/>
-          <w:left w:val="single" w:color="000000" w:sz="8" w:space="0"/>
-          <w:bottom w:val="single" w:color="000000" w:sz="8" w:space="0"/>
-          <w:right w:val="single" w:color="000000" w:sz="8" w:space="0"/>
-          <w:insideH w:val="single" w:color="000000" w:sz="8" w:space="0"/>
-          <w:insideV w:val="single" w:color="000000" w:sz="8" w:space="0"/>
+          <w:top w:val="single" w:sz="8" w:space="0" w:color="000000"/>
+          <w:left w:val="single" w:sz="8" w:space="0" w:color="000000"/>
+          <w:bottom w:val="single" w:sz="8" w:space="0" w:color="000000"/>
+          <w:right w:val="single" w:sz="8" w:space="0" w:color="000000"/>
+          <w:insideH w:val="single" w:sz="8" w:space="0" w:color="000000"/>
+          <w:insideV w:val="single" w:sz="8" w:space="0" w:color="000000"/>
         </w:tblBorders>
         <w:tblLayout w:type="fixed"/>
         <w:tblCellMar>
@@ -2374,7 +2363,7 @@
     <w:p>
       <w:pPr>
         <w:rPr>
-          <w:rFonts w:ascii="Oswald" w:hAnsi="Oswald" w:eastAsia="Oswald" w:cs="Oswald"/>
+          <w:rFonts w:ascii="Oswald" w:eastAsia="Oswald" w:hAnsi="Oswald" w:cs="Oswald"/>
           <w:color w:val="B45F06"/>
           <w:sz w:val="28"/>
           <w:szCs w:val="28"/>
@@ -2389,6 +2378,7 @@
         <w:pStyle w:val="Heading1"/>
       </w:pPr>
       <w:r>
+        <w:lastRenderedPageBreak/>
         <w:t>Material property matrix</w:t>
       </w:r>
       <w:bookmarkEnd w:id="10"/>
@@ -2408,12 +2398,12 @@
       <w:tblPr>
         <w:tblW w:w="10695" w:type="dxa"/>
         <w:tblBorders>
-          <w:top w:val="single" w:color="000000" w:themeColor="text1" w:sz="8" w:space="0"/>
-          <w:left w:val="single" w:color="000000" w:themeColor="text1" w:sz="8" w:space="0"/>
-          <w:bottom w:val="single" w:color="000000" w:themeColor="text1" w:sz="8" w:space="0"/>
-          <w:right w:val="single" w:color="000000" w:themeColor="text1" w:sz="8" w:space="0"/>
-          <w:insideH w:val="single" w:color="000000" w:themeColor="text1" w:sz="8" w:space="0"/>
-          <w:insideV w:val="single" w:color="000000" w:themeColor="text1" w:sz="8" w:space="0"/>
+          <w:top w:val="single" w:sz="8" w:space="0" w:color="000000" w:themeColor="text1"/>
+          <w:left w:val="single" w:sz="8" w:space="0" w:color="000000" w:themeColor="text1"/>
+          <w:bottom w:val="single" w:sz="8" w:space="0" w:color="000000" w:themeColor="text1"/>
+          <w:right w:val="single" w:sz="8" w:space="0" w:color="000000" w:themeColor="text1"/>
+          <w:insideH w:val="single" w:sz="8" w:space="0" w:color="000000" w:themeColor="text1"/>
+          <w:insideV w:val="single" w:sz="8" w:space="0" w:color="000000" w:themeColor="text1"/>
         </w:tblBorders>
         <w:tblLook w:val="0600" w:firstRow="0" w:lastRow="0" w:firstColumn="0" w:lastColumn="0" w:noHBand="1" w:noVBand="1"/>
       </w:tblPr>
@@ -3377,7 +3367,7 @@
     <w:p>
       <w:pPr>
         <w:rPr>
-          <w:rFonts w:ascii="Oswald" w:hAnsi="Oswald" w:eastAsia="Oswald" w:cs="Oswald"/>
+          <w:rFonts w:ascii="Oswald" w:eastAsia="Oswald" w:hAnsi="Oswald" w:cs="Oswald"/>
           <w:color w:val="783F04"/>
         </w:rPr>
       </w:pPr>
@@ -3391,6 +3381,7 @@
       </w:pPr>
       <w:proofErr w:type="spellStart"/>
       <w:r>
+        <w:lastRenderedPageBreak/>
         <w:t>Drybox</w:t>
       </w:r>
       <w:proofErr w:type="spellEnd"/>
@@ -3402,12 +3393,12 @@
       <w:tblPr>
         <w:tblW w:w="9029" w:type="dxa"/>
         <w:tblBorders>
-          <w:top w:val="single" w:color="000000" w:sz="8" w:space="0"/>
-          <w:left w:val="single" w:color="000000" w:sz="8" w:space="0"/>
-          <w:bottom w:val="single" w:color="000000" w:sz="8" w:space="0"/>
-          <w:right w:val="single" w:color="000000" w:sz="8" w:space="0"/>
-          <w:insideH w:val="single" w:color="000000" w:sz="8" w:space="0"/>
-          <w:insideV w:val="single" w:color="000000" w:sz="8" w:space="0"/>
+          <w:top w:val="single" w:sz="8" w:space="0" w:color="000000"/>
+          <w:left w:val="single" w:sz="8" w:space="0" w:color="000000"/>
+          <w:bottom w:val="single" w:sz="8" w:space="0" w:color="000000"/>
+          <w:right w:val="single" w:sz="8" w:space="0" w:color="000000"/>
+          <w:insideH w:val="single" w:sz="8" w:space="0" w:color="000000"/>
+          <w:insideV w:val="single" w:sz="8" w:space="0" w:color="000000"/>
         </w:tblBorders>
         <w:tblLook w:val="0600" w:firstRow="0" w:lastRow="0" w:firstColumn="0" w:lastColumn="0" w:noHBand="1" w:noVBand="1"/>
       </w:tblPr>
@@ -4088,10 +4079,10 @@
           <w:between w:val="nil"/>
         </w:pBdr>
       </w:pPr>
-      <w:bookmarkStart w:name="_6sz1koebvyit" w:colFirst="0" w:colLast="0" w:id="12"/>
-      <w:bookmarkStart w:name="_ntkcx9wwqfob" w:colFirst="0" w:colLast="0" w:id="13"/>
-      <w:bookmarkStart w:name="_321fbf83skr3" w:colFirst="0" w:colLast="0" w:id="14"/>
-      <w:bookmarkStart w:name="_gpbl2maebwnx" w:colFirst="0" w:colLast="0" w:id="15"/>
+      <w:bookmarkStart w:id="12" w:name="_6sz1koebvyit" w:colFirst="0" w:colLast="0"/>
+      <w:bookmarkStart w:id="13" w:name="_ntkcx9wwqfob" w:colFirst="0" w:colLast="0"/>
+      <w:bookmarkStart w:id="14" w:name="_321fbf83skr3" w:colFirst="0" w:colLast="0"/>
+      <w:bookmarkStart w:id="15" w:name="_gpbl2maebwnx" w:colFirst="0" w:colLast="0"/>
       <w:bookmarkEnd w:id="12"/>
       <w:bookmarkEnd w:id="13"/>
       <w:bookmarkEnd w:id="14"/>
@@ -4108,8 +4099,8 @@
           <w:between w:val="nil"/>
         </w:pBdr>
       </w:pPr>
-      <w:bookmarkStart w:name="_upsdn5xevax7" w:colFirst="0" w:colLast="0" w:id="16"/>
-      <w:bookmarkStart w:name="_wj0wfufm6q0t" w:colFirst="0" w:colLast="0" w:id="17"/>
+      <w:bookmarkStart w:id="16" w:name="_upsdn5xevax7" w:colFirst="0" w:colLast="0"/>
+      <w:bookmarkStart w:id="17" w:name="_wj0wfufm6q0t" w:colFirst="0" w:colLast="0"/>
       <w:bookmarkEnd w:id="16"/>
       <w:bookmarkEnd w:id="17"/>
       <w:r>
@@ -4179,7 +4170,7 @@
 
 <file path=word/footer1.xml><?xml version="1.0" encoding="utf-8"?>
 <w:ftr xmlns:wpc="http://schemas.microsoft.com/office/word/2010/wordprocessingCanvas" xmlns:cx="http://schemas.microsoft.com/office/drawing/2014/chartex" xmlns:cx1="http://schemas.microsoft.com/office/drawing/2015/9/8/chartex" xmlns:cx2="http://schemas.microsoft.com/office/drawing/2015/10/21/chartex" xmlns:cx3="http://schemas.microsoft.com/office/drawing/2016/5/9/chartex" xmlns:cx4="http://schemas.microsoft.com/office/drawing/2016/5/10/chartex" xmlns:cx5="http://schemas.microsoft.com/office/drawing/2016/5/11/chartex" xmlns:cx6="http://schemas.microsoft.com/office/drawing/2016/5/12/chartex" xmlns:cx7="http://schemas.microsoft.com/office/drawing/2016/5/13/chartex" xmlns:cx8="http://schemas.microsoft.com/office/drawing/2016/5/14/chartex" xmlns:mc="http://schemas.openxmlformats.org/markup-compatibility/2006" xmlns:aink="http://schemas.microsoft.com/office/drawing/2016/ink" xmlns:am3d="http://schemas.microsoft.com/office/drawing/2017/model3d" xmlns:o="urn:schemas-microsoft-com:office:office" xmlns:r="http://schemas.openxmlformats.org/officeDocument/2006/relationships" xmlns:m="http://schemas.openxmlformats.org/officeDocument/2006/math" xmlns:v="urn:schemas-microsoft-com:vml" xmlns:wp14="http://schemas.microsoft.com/office/word/2010/wordprocessingDrawing" xmlns:wp="http://schemas.openxmlformats.org/drawingml/2006/wordprocessingDrawing" xmlns:w10="urn:schemas-microsoft-com:office:word" xmlns:w="http://schemas.openxmlformats.org/wordprocessingml/2006/main" xmlns:w14="http://schemas.microsoft.com/office/word/2010/wordml" xmlns:w15="http://schemas.microsoft.com/office/word/2012/wordml" xmlns:w16cex="http://schemas.microsoft.com/office/word/2018/wordml/cex" xmlns:w16cid="http://schemas.microsoft.com/office/word/2016/wordml/cid" xmlns:w16="http://schemas.microsoft.com/office/word/2018/wordml" xmlns:w16sdtdh="http://schemas.microsoft.com/office/word/2020/wordml/sdtdatahash" xmlns:w16se="http://schemas.microsoft.com/office/word/2015/wordml/symex" xmlns:wpg="http://schemas.microsoft.com/office/word/2010/wordprocessingGroup" xmlns:wpi="http://schemas.microsoft.com/office/word/2010/wordprocessingInk" xmlns:wne="http://schemas.microsoft.com/office/word/2006/wordml" xmlns:wps="http://schemas.microsoft.com/office/word/2010/wordprocessingShape" mc:Ignorable="w14 w15 w16se w16cid w16 w16cex w16sdtdh wp14">
-  <w:bookmarkStart w:name="_37o5xb65948r" w:colFirst="0" w:colLast="0" w:id="18"/>
+  <w:bookmarkStart w:id="18" w:name="_37o5xb65948r" w:colFirst="0" w:colLast="0"/>
   <w:bookmarkEnd w:id="18"/>
   <w:p>
     <w:pPr>
@@ -4233,7 +4224,7 @@
         <w:between w:val="nil"/>
       </w:pBdr>
     </w:pPr>
-    <w:bookmarkStart w:name="_y0ojsicse0ov" w:colFirst="0" w:colLast="0" w:id="19"/>
+    <w:bookmarkStart w:id="19" w:name="_y0ojsicse0ov" w:colFirst="0" w:colLast="0"/>
     <w:bookmarkEnd w:id="19"/>
   </w:p>
 </w:ftr>
@@ -4750,11 +4741,11 @@
 </file>
 
 <file path=word/styles.xml><?xml version="1.0" encoding="utf-8"?>
-<w:styles xmlns:wp14="http://schemas.microsoft.com/office/word/2010/wordprocessingDrawing" xmlns:mc="http://schemas.openxmlformats.org/markup-compatibility/2006" xmlns:r="http://schemas.openxmlformats.org/officeDocument/2006/relationships" xmlns:w="http://schemas.openxmlformats.org/wordprocessingml/2006/main" xmlns:w14="http://schemas.microsoft.com/office/word/2010/wordml" xmlns:w15="http://schemas.microsoft.com/office/word/2012/wordml" xmlns:w16cex="http://schemas.microsoft.com/office/word/2018/wordml/cex" xmlns:w16cid="http://schemas.microsoft.com/office/word/2016/wordml/cid" xmlns:w16="http://schemas.microsoft.com/office/word/2018/wordml" xmlns:w16sdtdh="http://schemas.microsoft.com/office/word/2020/wordml/sdtdatahash" xmlns:w16se="http://schemas.microsoft.com/office/word/2015/wordml/symex" mc:Ignorable="w14 w15 w16se w16cid w16 w16cex w16sdtdh wp14">
+<w:styles xmlns:mc="http://schemas.openxmlformats.org/markup-compatibility/2006" xmlns:r="http://schemas.openxmlformats.org/officeDocument/2006/relationships" xmlns:w="http://schemas.openxmlformats.org/wordprocessingml/2006/main" xmlns:w14="http://schemas.microsoft.com/office/word/2010/wordml" xmlns:w15="http://schemas.microsoft.com/office/word/2012/wordml" xmlns:w16cex="http://schemas.microsoft.com/office/word/2018/wordml/cex" xmlns:w16cid="http://schemas.microsoft.com/office/word/2016/wordml/cid" xmlns:w16="http://schemas.microsoft.com/office/word/2018/wordml" xmlns:w16sdtdh="http://schemas.microsoft.com/office/word/2020/wordml/sdtdatahash" xmlns:w16se="http://schemas.microsoft.com/office/word/2015/wordml/symex" mc:Ignorable="w14 w15 w16se w16cid w16 w16cex w16sdtdh">
   <w:docDefaults>
     <w:rPrDefault>
       <w:rPr>
-        <w:rFonts w:ascii="Droid Serif" w:hAnsi="Droid Serif" w:eastAsia="Droid Serif" w:cs="Droid Serif"/>
+        <w:rFonts w:ascii="Droid Serif" w:eastAsia="Droid Serif" w:hAnsi="Droid Serif" w:cs="Droid Serif"/>
         <w:color w:val="666666"/>
         <w:sz w:val="22"/>
         <w:szCs w:val="22"/>
@@ -4771,14 +4762,14 @@
   <w:latentStyles w:defLockedState="0" w:defUIPriority="99" w:defSemiHidden="0" w:defUnhideWhenUsed="0" w:defQFormat="0" w:count="376">
     <w:lsdException w:name="Normal" w:uiPriority="0" w:qFormat="1"/>
     <w:lsdException w:name="heading 1" w:uiPriority="9" w:qFormat="1"/>
-    <w:lsdException w:name="heading 2" w:uiPriority="9" w:semiHidden="1" w:unhideWhenUsed="1" w:qFormat="1"/>
-    <w:lsdException w:name="heading 3" w:uiPriority="9" w:semiHidden="1" w:unhideWhenUsed="1" w:qFormat="1"/>
-    <w:lsdException w:name="heading 4" w:uiPriority="9" w:semiHidden="1" w:unhideWhenUsed="1" w:qFormat="1"/>
-    <w:lsdException w:name="heading 5" w:uiPriority="9" w:semiHidden="1" w:unhideWhenUsed="1" w:qFormat="1"/>
-    <w:lsdException w:name="heading 6" w:uiPriority="9" w:semiHidden="1" w:unhideWhenUsed="1" w:qFormat="1"/>
-    <w:lsdException w:name="heading 7" w:uiPriority="9" w:semiHidden="1" w:unhideWhenUsed="1" w:qFormat="1"/>
-    <w:lsdException w:name="heading 8" w:uiPriority="9" w:semiHidden="1" w:unhideWhenUsed="1" w:qFormat="1"/>
-    <w:lsdException w:name="heading 9" w:uiPriority="9" w:semiHidden="1" w:unhideWhenUsed="1" w:qFormat="1"/>
+    <w:lsdException w:name="heading 2" w:semiHidden="1" w:uiPriority="9" w:unhideWhenUsed="1" w:qFormat="1"/>
+    <w:lsdException w:name="heading 3" w:semiHidden="1" w:uiPriority="9" w:unhideWhenUsed="1" w:qFormat="1"/>
+    <w:lsdException w:name="heading 4" w:semiHidden="1" w:uiPriority="9" w:unhideWhenUsed="1" w:qFormat="1"/>
+    <w:lsdException w:name="heading 5" w:semiHidden="1" w:uiPriority="9" w:unhideWhenUsed="1" w:qFormat="1"/>
+    <w:lsdException w:name="heading 6" w:semiHidden="1" w:uiPriority="9" w:unhideWhenUsed="1" w:qFormat="1"/>
+    <w:lsdException w:name="heading 7" w:semiHidden="1" w:uiPriority="9" w:unhideWhenUsed="1" w:qFormat="1"/>
+    <w:lsdException w:name="heading 8" w:semiHidden="1" w:uiPriority="9" w:unhideWhenUsed="1" w:qFormat="1"/>
+    <w:lsdException w:name="heading 9" w:semiHidden="1" w:uiPriority="9" w:unhideWhenUsed="1" w:qFormat="1"/>
     <w:lsdException w:name="index 1" w:semiHidden="1" w:unhideWhenUsed="1"/>
     <w:lsdException w:name="index 2" w:semiHidden="1" w:unhideWhenUsed="1"/>
     <w:lsdException w:name="index 3" w:semiHidden="1" w:unhideWhenUsed="1"/>
@@ -4788,22 +4779,22 @@
     <w:lsdException w:name="index 7" w:semiHidden="1" w:unhideWhenUsed="1"/>
     <w:lsdException w:name="index 8" w:semiHidden="1" w:unhideWhenUsed="1"/>
     <w:lsdException w:name="index 9" w:semiHidden="1" w:unhideWhenUsed="1"/>
-    <w:lsdException w:name="toc 1" w:uiPriority="39" w:semiHidden="1" w:unhideWhenUsed="1"/>
-    <w:lsdException w:name="toc 2" w:uiPriority="39" w:semiHidden="1" w:unhideWhenUsed="1"/>
-    <w:lsdException w:name="toc 3" w:uiPriority="39" w:semiHidden="1" w:unhideWhenUsed="1"/>
-    <w:lsdException w:name="toc 4" w:uiPriority="39" w:semiHidden="1" w:unhideWhenUsed="1"/>
-    <w:lsdException w:name="toc 5" w:uiPriority="39" w:semiHidden="1" w:unhideWhenUsed="1"/>
-    <w:lsdException w:name="toc 6" w:uiPriority="39" w:semiHidden="1" w:unhideWhenUsed="1"/>
-    <w:lsdException w:name="toc 7" w:uiPriority="39" w:semiHidden="1" w:unhideWhenUsed="1"/>
-    <w:lsdException w:name="toc 8" w:uiPriority="39" w:semiHidden="1" w:unhideWhenUsed="1"/>
-    <w:lsdException w:name="toc 9" w:uiPriority="39" w:semiHidden="1" w:unhideWhenUsed="1"/>
+    <w:lsdException w:name="toc 1" w:semiHidden="1" w:uiPriority="39" w:unhideWhenUsed="1"/>
+    <w:lsdException w:name="toc 2" w:semiHidden="1" w:uiPriority="39" w:unhideWhenUsed="1"/>
+    <w:lsdException w:name="toc 3" w:semiHidden="1" w:uiPriority="39" w:unhideWhenUsed="1"/>
+    <w:lsdException w:name="toc 4" w:semiHidden="1" w:uiPriority="39" w:unhideWhenUsed="1"/>
+    <w:lsdException w:name="toc 5" w:semiHidden="1" w:uiPriority="39" w:unhideWhenUsed="1"/>
+    <w:lsdException w:name="toc 6" w:semiHidden="1" w:uiPriority="39" w:unhideWhenUsed="1"/>
+    <w:lsdException w:name="toc 7" w:semiHidden="1" w:uiPriority="39" w:unhideWhenUsed="1"/>
+    <w:lsdException w:name="toc 8" w:semiHidden="1" w:uiPriority="39" w:unhideWhenUsed="1"/>
+    <w:lsdException w:name="toc 9" w:semiHidden="1" w:uiPriority="39" w:unhideWhenUsed="1"/>
     <w:lsdException w:name="Normal Indent" w:semiHidden="1" w:unhideWhenUsed="1"/>
     <w:lsdException w:name="footnote text" w:semiHidden="1" w:unhideWhenUsed="1"/>
     <w:lsdException w:name="annotation text" w:semiHidden="1" w:unhideWhenUsed="1"/>
     <w:lsdException w:name="header" w:semiHidden="1" w:unhideWhenUsed="1"/>
     <w:lsdException w:name="footer" w:semiHidden="1" w:unhideWhenUsed="1"/>
     <w:lsdException w:name="index heading" w:semiHidden="1" w:unhideWhenUsed="1"/>
-    <w:lsdException w:name="caption" w:uiPriority="35" w:semiHidden="1" w:unhideWhenUsed="1" w:qFormat="1"/>
+    <w:lsdException w:name="caption" w:semiHidden="1" w:uiPriority="35" w:unhideWhenUsed="1" w:qFormat="1"/>
     <w:lsdException w:name="table of figures" w:semiHidden="1" w:unhideWhenUsed="1"/>
     <w:lsdException w:name="envelope address" w:semiHidden="1" w:unhideWhenUsed="1"/>
     <w:lsdException w:name="envelope return" w:semiHidden="1" w:unhideWhenUsed="1"/>
@@ -4834,7 +4825,7 @@
     <w:lsdException w:name="Title" w:uiPriority="10" w:qFormat="1"/>
     <w:lsdException w:name="Closing" w:semiHidden="1" w:unhideWhenUsed="1"/>
     <w:lsdException w:name="Signature" w:semiHidden="1" w:unhideWhenUsed="1"/>
-    <w:lsdException w:name="Default Paragraph Font" w:uiPriority="1" w:semiHidden="1" w:unhideWhenUsed="1"/>
+    <w:lsdException w:name="Default Paragraph Font" w:semiHidden="1" w:uiPriority="1" w:unhideWhenUsed="1"/>
     <w:lsdException w:name="Body Text" w:semiHidden="1" w:unhideWhenUsed="1"/>
     <w:lsdException w:name="Body Text Indent" w:semiHidden="1" w:unhideWhenUsed="1"/>
     <w:lsdException w:name="List Continue" w:semiHidden="1" w:unhideWhenUsed="1"/>
@@ -5034,8 +5025,8 @@
     <w:lsdException w:name="Subtle Reference" w:uiPriority="31" w:qFormat="1"/>
     <w:lsdException w:name="Intense Reference" w:uiPriority="32" w:qFormat="1"/>
     <w:lsdException w:name="Book Title" w:uiPriority="33" w:qFormat="1"/>
-    <w:lsdException w:name="Bibliography" w:uiPriority="37" w:semiHidden="1" w:unhideWhenUsed="1"/>
-    <w:lsdException w:name="TOC Heading" w:uiPriority="39" w:semiHidden="1" w:unhideWhenUsed="1" w:qFormat="1"/>
+    <w:lsdException w:name="Bibliography" w:semiHidden="1" w:uiPriority="37" w:unhideWhenUsed="1"/>
+    <w:lsdException w:name="TOC Heading" w:semiHidden="1" w:uiPriority="39" w:unhideWhenUsed="1" w:qFormat="1"/>
     <w:lsdException w:name="Plain Table 1" w:uiPriority="41"/>
     <w:lsdException w:name="Plain Table 2" w:uiPriority="42"/>
     <w:lsdException w:name="Plain Table 3" w:uiPriority="43"/>
@@ -5146,7 +5137,7 @@
     <w:lsdException w:name="Unresolved Mention" w:semiHidden="1" w:unhideWhenUsed="1"/>
     <w:lsdException w:name="Smart Link" w:semiHidden="1" w:unhideWhenUsed="1"/>
   </w:latentStyles>
-  <w:style w:type="paragraph" w:styleId="Normal" w:default="1">
+  <w:style w:type="paragraph" w:default="1" w:styleId="Normal">
     <w:name w:val="Normal"/>
     <w:qFormat/>
   </w:style>
@@ -5161,7 +5152,7 @@
       <w:outlineLvl w:val="0"/>
     </w:pPr>
     <w:rPr>
-      <w:rFonts w:ascii="Oswald" w:hAnsi="Oswald" w:eastAsia="Oswald" w:cs="Oswald"/>
+      <w:rFonts w:ascii="Oswald" w:eastAsia="Oswald" w:hAnsi="Oswald" w:cs="Oswald"/>
       <w:color w:val="B45F06"/>
       <w:sz w:val="28"/>
       <w:szCs w:val="28"/>
@@ -5179,7 +5170,7 @@
       <w:outlineLvl w:val="1"/>
     </w:pPr>
     <w:rPr>
-      <w:rFonts w:ascii="Oswald" w:hAnsi="Oswald" w:eastAsia="Oswald" w:cs="Oswald"/>
+      <w:rFonts w:ascii="Oswald" w:eastAsia="Oswald" w:hAnsi="Oswald" w:cs="Oswald"/>
       <w:color w:val="783F04"/>
     </w:rPr>
   </w:style>
@@ -5213,7 +5204,7 @@
       <w:outlineLvl w:val="3"/>
     </w:pPr>
     <w:rPr>
-      <w:rFonts w:ascii="Oswald" w:hAnsi="Oswald" w:eastAsia="Oswald" w:cs="Oswald"/>
+      <w:rFonts w:ascii="Oswald" w:eastAsia="Oswald" w:hAnsi="Oswald" w:cs="Oswald"/>
     </w:rPr>
   </w:style>
   <w:style w:type="paragraph" w:styleId="Heading5">
@@ -5230,7 +5221,7 @@
       <w:outlineLvl w:val="4"/>
     </w:pPr>
     <w:rPr>
-      <w:rFonts w:ascii="Trebuchet MS" w:hAnsi="Trebuchet MS" w:eastAsia="Trebuchet MS" w:cs="Trebuchet MS"/>
+      <w:rFonts w:ascii="Trebuchet MS" w:eastAsia="Trebuchet MS" w:hAnsi="Trebuchet MS" w:cs="Trebuchet MS"/>
     </w:rPr>
   </w:style>
   <w:style w:type="paragraph" w:styleId="Heading6">
@@ -5248,21 +5239,19 @@
       <w:outlineLvl w:val="5"/>
     </w:pPr>
     <w:rPr>
-      <w:rFonts w:ascii="Trebuchet MS" w:hAnsi="Trebuchet MS" w:eastAsia="Trebuchet MS" w:cs="Trebuchet MS"/>
+      <w:rFonts w:ascii="Trebuchet MS" w:eastAsia="Trebuchet MS" w:hAnsi="Trebuchet MS" w:cs="Trebuchet MS"/>
       <w:i/>
     </w:rPr>
   </w:style>
-  <w:style w:type="character" w:styleId="DefaultParagraphFont" w:default="1">
+  <w:style w:type="character" w:default="1" w:styleId="DefaultParagraphFont">
     <w:name w:val="Default Paragraph Font"/>
     <w:uiPriority w:val="1"/>
     <w:semiHidden/>
     <w:unhideWhenUsed/>
   </w:style>
-  <w:style w:type="table" w:styleId="TableNormal" w:default="1">
+  <w:style w:type="table" w:default="1" w:styleId="TableNormal">
     <w:name w:val="Normal Table"/>
     <w:uiPriority w:val="99"/>
-    <w:semiHidden/>
-    <w:unhideWhenUsed/>
     <w:tblPr>
       <w:tblInd w:w="0" w:type="dxa"/>
       <w:tblCellMar>
@@ -5273,7 +5262,7 @@
       </w:tblCellMar>
     </w:tblPr>
   </w:style>
-  <w:style w:type="numbering" w:styleId="NoList" w:default="1">
+  <w:style w:type="numbering" w:default="1" w:styleId="NoList">
     <w:name w:val="No List"/>
     <w:uiPriority w:val="99"/>
     <w:semiHidden/>
@@ -5290,7 +5279,7 @@
       <w:jc w:val="center"/>
     </w:pPr>
     <w:rPr>
-      <w:rFonts w:ascii="Oswald" w:hAnsi="Oswald" w:eastAsia="Oswald" w:cs="Oswald"/>
+      <w:rFonts w:ascii="Oswald" w:eastAsia="Oswald" w:hAnsi="Oswald" w:cs="Oswald"/>
       <w:color w:val="B45F06"/>
       <w:sz w:val="84"/>
       <w:szCs w:val="84"/>
@@ -5312,7 +5301,7 @@
       <w:szCs w:val="26"/>
     </w:rPr>
   </w:style>
-  <w:style w:type="table" w:styleId="a" w:customStyle="1">
+  <w:style w:type="table" w:customStyle="1" w:styleId="a">
     <w:basedOn w:val="TableNormal"/>
     <w:tblPr>
       <w:tblStyleRowBandSize w:val="1"/>
@@ -5335,18 +5324,18 @@
       <w:spacing w:before="0" w:line="240" w:lineRule="auto"/>
     </w:pPr>
     <w:rPr>
-      <w:rFonts w:asciiTheme="minorHAnsi" w:hAnsiTheme="minorHAnsi" w:eastAsiaTheme="minorHAnsi" w:cstheme="minorBidi"/>
+      <w:rFonts w:asciiTheme="minorHAnsi" w:eastAsiaTheme="minorHAnsi" w:hAnsiTheme="minorHAnsi" w:cstheme="minorBidi"/>
       <w:color w:val="auto"/>
       <w:lang w:val="nb-NO" w:eastAsia="en-US"/>
     </w:rPr>
     <w:tblPr>
       <w:tblBorders>
-        <w:top w:val="single" w:color="auto" w:sz="4" w:space="0"/>
-        <w:left w:val="single" w:color="auto" w:sz="4" w:space="0"/>
-        <w:bottom w:val="single" w:color="auto" w:sz="4" w:space="0"/>
-        <w:right w:val="single" w:color="auto" w:sz="4" w:space="0"/>
-        <w:insideH w:val="single" w:color="auto" w:sz="4" w:space="0"/>
-        <w:insideV w:val="single" w:color="auto" w:sz="4" w:space="0"/>
+        <w:top w:val="single" w:sz="4" w:space="0" w:color="auto"/>
+        <w:left w:val="single" w:sz="4" w:space="0" w:color="auto"/>
+        <w:bottom w:val="single" w:sz="4" w:space="0" w:color="auto"/>
+        <w:right w:val="single" w:sz="4" w:space="0" w:color="auto"/>
+        <w:insideH w:val="single" w:sz="4" w:space="0" w:color="auto"/>
+        <w:insideV w:val="single" w:sz="4" w:space="0" w:color="auto"/>
       </w:tblBorders>
     </w:tblPr>
   </w:style>
@@ -5366,7 +5355,7 @@
       <w:spacing w:before="0" w:line="240" w:lineRule="auto"/>
     </w:pPr>
   </w:style>
-  <w:style w:type="character" w:styleId="HeaderChar" w:customStyle="1">
+  <w:style w:type="character" w:customStyle="1" w:styleId="HeaderChar">
     <w:name w:val="Header Char"/>
     <w:basedOn w:val="DefaultParagraphFont"/>
     <w:link w:val="Header"/>
@@ -5390,7 +5379,7 @@
       <w:spacing w:before="0" w:line="240" w:lineRule="auto"/>
     </w:pPr>
   </w:style>
-  <w:style w:type="character" w:styleId="FooterChar" w:customStyle="1">
+  <w:style w:type="character" w:customStyle="1" w:styleId="FooterChar">
     <w:name w:val="Footer Char"/>
     <w:basedOn w:val="DefaultParagraphFont"/>
     <w:link w:val="Footer"/>

</xml_diff>